<commit_message>
Update Software design document
small updates to document
</commit_message>
<xml_diff>
--- a/Software Design Document - Group 56.docx
+++ b/Software Design Document - Group 56.docx
@@ -4,7 +4,7 @@
   <w:body>
     <w:p>
       <w:pPr>
-        <w:pStyle w:val="a4"/>
+        <w:pStyle w:val="Title"/>
       </w:pPr>
       <w:r>
         <w:t xml:space="preserve">Software Design Document </w:t>
@@ -12,7 +12,7 @@
     </w:p>
     <w:p>
       <w:pPr>
-        <w:pStyle w:val="a4"/>
+        <w:pStyle w:val="Title"/>
       </w:pPr>
       <w:r>
         <w:t>&lt;</w:t>
@@ -56,7 +56,6 @@
         </w:rPr>
         <w:t xml:space="preserve">s5263901 </w:t>
       </w:r>
-      <w:proofErr w:type="spellStart"/>
       <w:r>
         <w:rPr>
           <w:rStyle w:val="ui-provider"/>
@@ -70,15 +69,7 @@
           <w:rStyle w:val="ui-provider"/>
           <w:lang w:eastAsia="ko-KR"/>
         </w:rPr>
-        <w:t>hkeller</w:t>
-      </w:r>
-      <w:proofErr w:type="spellEnd"/>
-      <w:r>
-        <w:rPr>
-          <w:rStyle w:val="ui-provider"/>
-          <w:lang w:eastAsia="ko-KR"/>
-        </w:rPr>
-        <w:t xml:space="preserve"> Hein</w:t>
+        <w:t>hkeller Hein</w:t>
       </w:r>
     </w:p>
     <w:p>
@@ -110,7 +101,7 @@
       <w:sdtContent>
         <w:p>
           <w:pPr>
-            <w:pStyle w:val="TOC"/>
+            <w:pStyle w:val="TOCHeading"/>
             <w:rPr>
               <w:rFonts w:asciiTheme="minorHAnsi" w:hAnsiTheme="minorHAnsi" w:cstheme="minorHAnsi"/>
             </w:rPr>
@@ -124,14 +115,16 @@
         </w:p>
         <w:p>
           <w:pPr>
-            <w:pStyle w:val="10"/>
+            <w:pStyle w:val="TOC1"/>
             <w:tabs>
               <w:tab w:val="left" w:pos="660"/>
               <w:tab w:val="right" w:leader="dot" w:pos="9016"/>
             </w:tabs>
             <w:rPr>
               <w:noProof/>
+              <w:kern w:val="2"/>
               <w:lang w:eastAsia="en-AU"/>
+              <w14:ligatures w14:val="standardContextual"/>
             </w:rPr>
           </w:pPr>
           <w:r>
@@ -158,10 +151,11 @@
             </w:rPr>
             <w:fldChar w:fldCharType="separate"/>
           </w:r>
-          <w:hyperlink w:anchor="_Toc46748622" w:history="1">
-            <w:r>
-              <w:rPr>
-                <w:rStyle w:val="af1"/>
+          <w:hyperlink w:anchor="_Toc144492826" w:history="1">
+            <w:r>
+              <w:rPr>
+                <w:rStyle w:val="Hyperlink"/>
+                <w:rFonts w:cstheme="minorHAnsi"/>
                 <w:noProof/>
               </w:rPr>
               <w:t>1.0</w:t>
@@ -169,13 +163,16 @@
             <w:r>
               <w:rPr>
                 <w:noProof/>
+                <w:kern w:val="2"/>
                 <w:lang w:eastAsia="en-AU"/>
+                <w14:ligatures w14:val="standardContextual"/>
               </w:rPr>
               <w:tab/>
             </w:r>
             <w:r>
               <w:rPr>
-                <w:rStyle w:val="af1"/>
+                <w:rStyle w:val="Hyperlink"/>
+                <w:rFonts w:cstheme="minorHAnsi"/>
                 <w:noProof/>
               </w:rPr>
               <w:t>System Vision</w:t>
@@ -199,7 +196,7 @@
                 <w:noProof/>
                 <w:webHidden/>
               </w:rPr>
-              <w:instrText xml:space="preserve"> PAGEREF _Toc46748622 \h </w:instrText>
+              <w:instrText xml:space="preserve"> PAGEREF _Toc144492826 \h </w:instrText>
             </w:r>
             <w:r>
               <w:rPr>
@@ -232,20 +229,23 @@
         </w:p>
         <w:p>
           <w:pPr>
-            <w:pStyle w:val="20"/>
+            <w:pStyle w:val="TOC2"/>
             <w:tabs>
               <w:tab w:val="left" w:pos="880"/>
               <w:tab w:val="right" w:leader="dot" w:pos="9016"/>
             </w:tabs>
             <w:rPr>
               <w:noProof/>
+              <w:kern w:val="2"/>
               <w:lang w:eastAsia="en-AU"/>
+              <w14:ligatures w14:val="standardContextual"/>
             </w:rPr>
           </w:pPr>
-          <w:hyperlink w:anchor="_Toc46748623" w:history="1">
-            <w:r>
-              <w:rPr>
-                <w:rStyle w:val="af1"/>
+          <w:hyperlink w:anchor="_Toc144492827" w:history="1">
+            <w:r>
+              <w:rPr>
+                <w:rStyle w:val="Hyperlink"/>
+                <w:rFonts w:cstheme="minorHAnsi"/>
                 <w:noProof/>
               </w:rPr>
               <w:t>1.1</w:t>
@@ -253,13 +253,16 @@
             <w:r>
               <w:rPr>
                 <w:noProof/>
+                <w:kern w:val="2"/>
                 <w:lang w:eastAsia="en-AU"/>
+                <w14:ligatures w14:val="standardContextual"/>
               </w:rPr>
               <w:tab/>
             </w:r>
             <w:r>
               <w:rPr>
-                <w:rStyle w:val="af1"/>
+                <w:rStyle w:val="Hyperlink"/>
+                <w:rFonts w:cstheme="minorHAnsi"/>
                 <w:noProof/>
               </w:rPr>
               <w:t>Problem Background</w:t>
@@ -283,7 +286,7 @@
                 <w:noProof/>
                 <w:webHidden/>
               </w:rPr>
-              <w:instrText xml:space="preserve"> PAGEREF _Toc46748623 \h </w:instrText>
+              <w:instrText xml:space="preserve"> PAGEREF _Toc144492827 \h </w:instrText>
             </w:r>
             <w:r>
               <w:rPr>
@@ -316,20 +319,23 @@
         </w:p>
         <w:p>
           <w:pPr>
-            <w:pStyle w:val="20"/>
+            <w:pStyle w:val="TOC2"/>
             <w:tabs>
               <w:tab w:val="left" w:pos="880"/>
               <w:tab w:val="right" w:leader="dot" w:pos="9016"/>
             </w:tabs>
             <w:rPr>
               <w:noProof/>
+              <w:kern w:val="2"/>
               <w:lang w:eastAsia="en-AU"/>
+              <w14:ligatures w14:val="standardContextual"/>
             </w:rPr>
           </w:pPr>
-          <w:hyperlink w:anchor="_Toc46748624" w:history="1">
-            <w:r>
-              <w:rPr>
-                <w:rStyle w:val="af1"/>
+          <w:hyperlink w:anchor="_Toc144492828" w:history="1">
+            <w:r>
+              <w:rPr>
+                <w:rStyle w:val="Hyperlink"/>
+                <w:rFonts w:cstheme="minorHAnsi"/>
                 <w:noProof/>
               </w:rPr>
               <w:t>1.2</w:t>
@@ -337,13 +343,16 @@
             <w:r>
               <w:rPr>
                 <w:noProof/>
+                <w:kern w:val="2"/>
                 <w:lang w:eastAsia="en-AU"/>
+                <w14:ligatures w14:val="standardContextual"/>
               </w:rPr>
               <w:tab/>
             </w:r>
             <w:r>
               <w:rPr>
-                <w:rStyle w:val="af1"/>
+                <w:rStyle w:val="Hyperlink"/>
+                <w:rFonts w:cstheme="minorHAnsi"/>
                 <w:noProof/>
               </w:rPr>
               <w:t>System Overview</w:t>
@@ -367,7 +376,7 @@
                 <w:noProof/>
                 <w:webHidden/>
               </w:rPr>
-              <w:instrText xml:space="preserve"> PAGEREF _Toc46748624 \h </w:instrText>
+              <w:instrText xml:space="preserve"> PAGEREF _Toc144492828 \h </w:instrText>
             </w:r>
             <w:r>
               <w:rPr>
@@ -400,20 +409,23 @@
         </w:p>
         <w:p>
           <w:pPr>
-            <w:pStyle w:val="20"/>
+            <w:pStyle w:val="TOC2"/>
             <w:tabs>
               <w:tab w:val="left" w:pos="880"/>
               <w:tab w:val="right" w:leader="dot" w:pos="9016"/>
             </w:tabs>
             <w:rPr>
               <w:noProof/>
+              <w:kern w:val="2"/>
               <w:lang w:eastAsia="en-AU"/>
+              <w14:ligatures w14:val="standardContextual"/>
             </w:rPr>
           </w:pPr>
-          <w:hyperlink w:anchor="_Toc46748625" w:history="1">
-            <w:r>
-              <w:rPr>
-                <w:rStyle w:val="af1"/>
+          <w:hyperlink w:anchor="_Toc144492829" w:history="1">
+            <w:r>
+              <w:rPr>
+                <w:rStyle w:val="Hyperlink"/>
+                <w:rFonts w:cstheme="minorHAnsi"/>
                 <w:noProof/>
               </w:rPr>
               <w:t>1.3</w:t>
@@ -421,13 +433,16 @@
             <w:r>
               <w:rPr>
                 <w:noProof/>
+                <w:kern w:val="2"/>
                 <w:lang w:eastAsia="en-AU"/>
+                <w14:ligatures w14:val="standardContextual"/>
               </w:rPr>
               <w:tab/>
             </w:r>
             <w:r>
               <w:rPr>
-                <w:rStyle w:val="af1"/>
+                <w:rStyle w:val="Hyperlink"/>
+                <w:rFonts w:cstheme="minorHAnsi"/>
                 <w:noProof/>
               </w:rPr>
               <w:t>Potential Benefits</w:t>
@@ -451,7 +466,7 @@
                 <w:noProof/>
                 <w:webHidden/>
               </w:rPr>
-              <w:instrText xml:space="preserve"> PAGEREF _Toc46748625 \h </w:instrText>
+              <w:instrText xml:space="preserve"> PAGEREF _Toc144492829 \h </w:instrText>
             </w:r>
             <w:r>
               <w:rPr>
@@ -484,20 +499,23 @@
         </w:p>
         <w:p>
           <w:pPr>
-            <w:pStyle w:val="10"/>
+            <w:pStyle w:val="TOC1"/>
             <w:tabs>
               <w:tab w:val="left" w:pos="660"/>
               <w:tab w:val="right" w:leader="dot" w:pos="9016"/>
             </w:tabs>
             <w:rPr>
               <w:noProof/>
+              <w:kern w:val="2"/>
               <w:lang w:eastAsia="en-AU"/>
+              <w14:ligatures w14:val="standardContextual"/>
             </w:rPr>
           </w:pPr>
-          <w:hyperlink w:anchor="_Toc46748626" w:history="1">
-            <w:r>
-              <w:rPr>
-                <w:rStyle w:val="af1"/>
+          <w:hyperlink w:anchor="_Toc144492830" w:history="1">
+            <w:r>
+              <w:rPr>
+                <w:rStyle w:val="Hyperlink"/>
+                <w:rFonts w:cstheme="minorHAnsi"/>
                 <w:noProof/>
               </w:rPr>
               <w:t>2.0</w:t>
@@ -505,13 +523,16 @@
             <w:r>
               <w:rPr>
                 <w:noProof/>
+                <w:kern w:val="2"/>
                 <w:lang w:eastAsia="en-AU"/>
+                <w14:ligatures w14:val="standardContextual"/>
               </w:rPr>
               <w:tab/>
             </w:r>
             <w:r>
               <w:rPr>
-                <w:rStyle w:val="af1"/>
+                <w:rStyle w:val="Hyperlink"/>
+                <w:rFonts w:cstheme="minorHAnsi"/>
                 <w:noProof/>
               </w:rPr>
               <w:t>Requirements</w:t>
@@ -535,7 +556,7 @@
                 <w:noProof/>
                 <w:webHidden/>
               </w:rPr>
-              <w:instrText xml:space="preserve"> PAGEREF _Toc46748626 \h </w:instrText>
+              <w:instrText xml:space="preserve"> PAGEREF _Toc144492830 \h </w:instrText>
             </w:r>
             <w:r>
               <w:rPr>
@@ -568,20 +589,23 @@
         </w:p>
         <w:p>
           <w:pPr>
-            <w:pStyle w:val="20"/>
+            <w:pStyle w:val="TOC2"/>
             <w:tabs>
               <w:tab w:val="left" w:pos="880"/>
               <w:tab w:val="right" w:leader="dot" w:pos="9016"/>
             </w:tabs>
             <w:rPr>
               <w:noProof/>
+              <w:kern w:val="2"/>
               <w:lang w:eastAsia="en-AU"/>
+              <w14:ligatures w14:val="standardContextual"/>
             </w:rPr>
           </w:pPr>
-          <w:hyperlink w:anchor="_Toc46748627" w:history="1">
-            <w:r>
-              <w:rPr>
-                <w:rStyle w:val="af1"/>
+          <w:hyperlink w:anchor="_Toc144492831" w:history="1">
+            <w:r>
+              <w:rPr>
+                <w:rStyle w:val="Hyperlink"/>
+                <w:rFonts w:cstheme="minorHAnsi"/>
                 <w:noProof/>
               </w:rPr>
               <w:t>2.1</w:t>
@@ -589,13 +613,16 @@
             <w:r>
               <w:rPr>
                 <w:noProof/>
+                <w:kern w:val="2"/>
                 <w:lang w:eastAsia="en-AU"/>
+                <w14:ligatures w14:val="standardContextual"/>
               </w:rPr>
               <w:tab/>
             </w:r>
             <w:r>
               <w:rPr>
-                <w:rStyle w:val="af1"/>
+                <w:rStyle w:val="Hyperlink"/>
+                <w:rFonts w:cstheme="minorHAnsi"/>
                 <w:noProof/>
               </w:rPr>
               <w:t>User Requirements</w:t>
@@ -619,7 +646,7 @@
                 <w:noProof/>
                 <w:webHidden/>
               </w:rPr>
-              <w:instrText xml:space="preserve"> PAGEREF _Toc46748627 \h </w:instrText>
+              <w:instrText xml:space="preserve"> PAGEREF _Toc144492831 \h </w:instrText>
             </w:r>
             <w:r>
               <w:rPr>
@@ -652,20 +679,23 @@
         </w:p>
         <w:p>
           <w:pPr>
-            <w:pStyle w:val="20"/>
+            <w:pStyle w:val="TOC2"/>
             <w:tabs>
               <w:tab w:val="left" w:pos="880"/>
               <w:tab w:val="right" w:leader="dot" w:pos="9016"/>
             </w:tabs>
             <w:rPr>
               <w:noProof/>
+              <w:kern w:val="2"/>
               <w:lang w:eastAsia="en-AU"/>
+              <w14:ligatures w14:val="standardContextual"/>
             </w:rPr>
           </w:pPr>
-          <w:hyperlink w:anchor="_Toc46748628" w:history="1">
-            <w:r>
-              <w:rPr>
-                <w:rStyle w:val="af1"/>
+          <w:hyperlink w:anchor="_Toc144492832" w:history="1">
+            <w:r>
+              <w:rPr>
+                <w:rStyle w:val="Hyperlink"/>
+                <w:rFonts w:cstheme="minorHAnsi"/>
                 <w:noProof/>
               </w:rPr>
               <w:t>2.2</w:t>
@@ -673,13 +703,16 @@
             <w:r>
               <w:rPr>
                 <w:noProof/>
+                <w:kern w:val="2"/>
                 <w:lang w:eastAsia="en-AU"/>
+                <w14:ligatures w14:val="standardContextual"/>
               </w:rPr>
               <w:tab/>
             </w:r>
             <w:r>
               <w:rPr>
-                <w:rStyle w:val="af1"/>
+                <w:rStyle w:val="Hyperlink"/>
+                <w:rFonts w:cstheme="minorHAnsi"/>
                 <w:noProof/>
               </w:rPr>
               <w:t>Software Requirements</w:t>
@@ -703,7 +736,7 @@
                 <w:noProof/>
                 <w:webHidden/>
               </w:rPr>
-              <w:instrText xml:space="preserve"> PAGEREF _Toc46748628 \h </w:instrText>
+              <w:instrText xml:space="preserve"> PAGEREF _Toc144492832 \h </w:instrText>
             </w:r>
             <w:r>
               <w:rPr>
@@ -736,20 +769,23 @@
         </w:p>
         <w:p>
           <w:pPr>
-            <w:pStyle w:val="20"/>
+            <w:pStyle w:val="TOC2"/>
             <w:tabs>
               <w:tab w:val="left" w:pos="880"/>
               <w:tab w:val="right" w:leader="dot" w:pos="9016"/>
             </w:tabs>
             <w:rPr>
               <w:noProof/>
+              <w:kern w:val="2"/>
               <w:lang w:eastAsia="en-AU"/>
+              <w14:ligatures w14:val="standardContextual"/>
             </w:rPr>
           </w:pPr>
-          <w:hyperlink w:anchor="_Toc46748629" w:history="1">
-            <w:r>
-              <w:rPr>
-                <w:rStyle w:val="af1"/>
+          <w:hyperlink w:anchor="_Toc144492833" w:history="1">
+            <w:r>
+              <w:rPr>
+                <w:rStyle w:val="Hyperlink"/>
+                <w:rFonts w:cstheme="minorHAnsi"/>
                 <w:noProof/>
               </w:rPr>
               <w:t>2.3</w:t>
@@ -757,16 +793,19 @@
             <w:r>
               <w:rPr>
                 <w:noProof/>
+                <w:kern w:val="2"/>
                 <w:lang w:eastAsia="en-AU"/>
+                <w14:ligatures w14:val="standardContextual"/>
               </w:rPr>
               <w:tab/>
             </w:r>
             <w:r>
               <w:rPr>
-                <w:rStyle w:val="af1"/>
-                <w:noProof/>
-              </w:rPr>
-              <w:t>Use Cases</w:t>
+                <w:rStyle w:val="Hyperlink"/>
+                <w:rFonts w:cstheme="minorHAnsi"/>
+                <w:noProof/>
+              </w:rPr>
+              <w:t>Use Cases &amp; Use Case Diagrams</w:t>
             </w:r>
             <w:r>
               <w:rPr>
@@ -787,7 +826,7 @@
                 <w:noProof/>
                 <w:webHidden/>
               </w:rPr>
-              <w:instrText xml:space="preserve"> PAGEREF _Toc46748629 \h </w:instrText>
+              <w:instrText xml:space="preserve"> PAGEREF _Toc144492833 \h </w:instrText>
             </w:r>
             <w:r>
               <w:rPr>
@@ -820,20 +859,23 @@
         </w:p>
         <w:p>
           <w:pPr>
-            <w:pStyle w:val="10"/>
+            <w:pStyle w:val="TOC1"/>
             <w:tabs>
               <w:tab w:val="left" w:pos="660"/>
               <w:tab w:val="right" w:leader="dot" w:pos="9016"/>
             </w:tabs>
             <w:rPr>
               <w:noProof/>
+              <w:kern w:val="2"/>
               <w:lang w:eastAsia="en-AU"/>
+              <w14:ligatures w14:val="standardContextual"/>
             </w:rPr>
           </w:pPr>
-          <w:hyperlink w:anchor="_Toc46748630" w:history="1">
-            <w:r>
-              <w:rPr>
-                <w:rStyle w:val="af1"/>
+          <w:hyperlink w:anchor="_Toc144492834" w:history="1">
+            <w:r>
+              <w:rPr>
+                <w:rStyle w:val="Hyperlink"/>
+                <w:rFonts w:cstheme="minorHAnsi"/>
                 <w:noProof/>
               </w:rPr>
               <w:t>3.0</w:t>
@@ -841,16 +883,19 @@
             <w:r>
               <w:rPr>
                 <w:noProof/>
+                <w:kern w:val="2"/>
                 <w:lang w:eastAsia="en-AU"/>
+                <w14:ligatures w14:val="standardContextual"/>
               </w:rPr>
               <w:tab/>
             </w:r>
             <w:r>
               <w:rPr>
-                <w:rStyle w:val="af1"/>
-                <w:noProof/>
-              </w:rPr>
-              <w:t>System Components and Software Design</w:t>
+                <w:rStyle w:val="Hyperlink"/>
+                <w:rFonts w:cstheme="minorHAnsi"/>
+                <w:noProof/>
+              </w:rPr>
+              <w:t>Software Design and System Components</w:t>
             </w:r>
             <w:r>
               <w:rPr>
@@ -871,7 +916,7 @@
                 <w:noProof/>
                 <w:webHidden/>
               </w:rPr>
-              <w:instrText xml:space="preserve"> PAGEREF _Toc46748630 \h </w:instrText>
+              <w:instrText xml:space="preserve"> PAGEREF _Toc144492834 \h </w:instrText>
             </w:r>
             <w:r>
               <w:rPr>
@@ -904,20 +949,22 @@
         </w:p>
         <w:p>
           <w:pPr>
-            <w:pStyle w:val="20"/>
+            <w:pStyle w:val="TOC2"/>
             <w:tabs>
               <w:tab w:val="left" w:pos="880"/>
               <w:tab w:val="right" w:leader="dot" w:pos="9016"/>
             </w:tabs>
             <w:rPr>
               <w:noProof/>
+              <w:kern w:val="2"/>
               <w:lang w:eastAsia="en-AU"/>
+              <w14:ligatures w14:val="standardContextual"/>
             </w:rPr>
           </w:pPr>
-          <w:hyperlink w:anchor="_Toc46748631" w:history="1">
-            <w:r>
-              <w:rPr>
-                <w:rStyle w:val="af1"/>
+          <w:hyperlink w:anchor="_Toc144492835" w:history="1">
+            <w:r>
+              <w:rPr>
+                <w:rStyle w:val="Hyperlink"/>
                 <w:noProof/>
               </w:rPr>
               <w:t>3.1</w:t>
@@ -925,16 +972,18 @@
             <w:r>
               <w:rPr>
                 <w:noProof/>
+                <w:kern w:val="2"/>
                 <w:lang w:eastAsia="en-AU"/>
+                <w14:ligatures w14:val="standardContextual"/>
               </w:rPr>
               <w:tab/>
             </w:r>
             <w:r>
               <w:rPr>
-                <w:rStyle w:val="af1"/>
-                <w:noProof/>
-              </w:rPr>
-              <w:t>System Components</w:t>
+                <w:rStyle w:val="Hyperlink"/>
+                <w:noProof/>
+              </w:rPr>
+              <w:t>Software Design</w:t>
             </w:r>
             <w:r>
               <w:rPr>
@@ -955,7 +1004,7 @@
                 <w:noProof/>
                 <w:webHidden/>
               </w:rPr>
-              <w:instrText xml:space="preserve"> PAGEREF _Toc46748631 \h </w:instrText>
+              <w:instrText xml:space="preserve"> PAGEREF _Toc144492835 \h </w:instrText>
             </w:r>
             <w:r>
               <w:rPr>
@@ -988,20 +1037,23 @@
         </w:p>
         <w:p>
           <w:pPr>
-            <w:pStyle w:val="20"/>
+            <w:pStyle w:val="TOC2"/>
             <w:tabs>
               <w:tab w:val="left" w:pos="880"/>
               <w:tab w:val="right" w:leader="dot" w:pos="9016"/>
             </w:tabs>
             <w:rPr>
               <w:noProof/>
+              <w:kern w:val="2"/>
               <w:lang w:eastAsia="en-AU"/>
+              <w14:ligatures w14:val="standardContextual"/>
             </w:rPr>
           </w:pPr>
-          <w:hyperlink w:anchor="_Toc46748632" w:history="1">
-            <w:r>
-              <w:rPr>
-                <w:rStyle w:val="af1"/>
+          <w:hyperlink w:anchor="_Toc144492836" w:history="1">
+            <w:r>
+              <w:rPr>
+                <w:rStyle w:val="Hyperlink"/>
+                <w:rFonts w:cstheme="minorHAnsi"/>
                 <w:noProof/>
               </w:rPr>
               <w:t>3.2</w:t>
@@ -1009,16 +1061,19 @@
             <w:r>
               <w:rPr>
                 <w:noProof/>
+                <w:kern w:val="2"/>
                 <w:lang w:eastAsia="en-AU"/>
+                <w14:ligatures w14:val="standardContextual"/>
               </w:rPr>
               <w:tab/>
             </w:r>
             <w:r>
               <w:rPr>
-                <w:rStyle w:val="af1"/>
-                <w:noProof/>
-              </w:rPr>
-              <w:t>Software Design</w:t>
+                <w:rStyle w:val="Hyperlink"/>
+                <w:rFonts w:cstheme="minorHAnsi"/>
+                <w:noProof/>
+              </w:rPr>
+              <w:t>System Components</w:t>
             </w:r>
             <w:r>
               <w:rPr>
@@ -1039,7 +1094,7 @@
                 <w:noProof/>
                 <w:webHidden/>
               </w:rPr>
-              <w:instrText xml:space="preserve"> PAGEREF _Toc46748632 \h </w:instrText>
+              <w:instrText xml:space="preserve"> PAGEREF _Toc144492836 \h </w:instrText>
             </w:r>
             <w:r>
               <w:rPr>
@@ -1072,20 +1127,299 @@
         </w:p>
         <w:p>
           <w:pPr>
-            <w:pStyle w:val="10"/>
+            <w:pStyle w:val="TOC3"/>
+            <w:tabs>
+              <w:tab w:val="left" w:pos="1320"/>
+              <w:tab w:val="right" w:leader="dot" w:pos="9016"/>
+            </w:tabs>
+            <w:rPr>
+              <w:rFonts w:cstheme="minorBidi"/>
+              <w:noProof/>
+              <w:kern w:val="2"/>
+              <w:lang w:val="en-AU" w:eastAsia="en-AU"/>
+              <w14:ligatures w14:val="standardContextual"/>
+            </w:rPr>
+          </w:pPr>
+          <w:hyperlink w:anchor="_Toc144492837" w:history="1">
+            <w:r>
+              <w:rPr>
+                <w:rStyle w:val="Hyperlink"/>
+                <w:rFonts w:cstheme="minorHAnsi"/>
+                <w:noProof/>
+              </w:rPr>
+              <w:t>3.2.1</w:t>
+            </w:r>
+            <w:r>
+              <w:rPr>
+                <w:rFonts w:cstheme="minorBidi"/>
+                <w:noProof/>
+                <w:kern w:val="2"/>
+                <w:lang w:val="en-AU" w:eastAsia="en-AU"/>
+                <w14:ligatures w14:val="standardContextual"/>
+              </w:rPr>
+              <w:tab/>
+            </w:r>
+            <w:r>
+              <w:rPr>
+                <w:rStyle w:val="Hyperlink"/>
+                <w:rFonts w:cstheme="minorHAnsi"/>
+                <w:noProof/>
+              </w:rPr>
+              <w:t>Functions</w:t>
+            </w:r>
+            <w:r>
+              <w:rPr>
+                <w:noProof/>
+                <w:webHidden/>
+              </w:rPr>
+              <w:tab/>
+            </w:r>
+            <w:r>
+              <w:rPr>
+                <w:noProof/>
+                <w:webHidden/>
+              </w:rPr>
+              <w:fldChar w:fldCharType="begin"/>
+            </w:r>
+            <w:r>
+              <w:rPr>
+                <w:noProof/>
+                <w:webHidden/>
+              </w:rPr>
+              <w:instrText xml:space="preserve"> PAGEREF _Toc144492837 \h </w:instrText>
+            </w:r>
+            <w:r>
+              <w:rPr>
+                <w:noProof/>
+                <w:webHidden/>
+              </w:rPr>
+            </w:r>
+            <w:r>
+              <w:rPr>
+                <w:noProof/>
+                <w:webHidden/>
+              </w:rPr>
+              <w:fldChar w:fldCharType="separate"/>
+            </w:r>
+            <w:r>
+              <w:rPr>
+                <w:noProof/>
+                <w:webHidden/>
+              </w:rPr>
+              <w:t>5</w:t>
+            </w:r>
+            <w:r>
+              <w:rPr>
+                <w:noProof/>
+                <w:webHidden/>
+              </w:rPr>
+              <w:fldChar w:fldCharType="end"/>
+            </w:r>
+          </w:hyperlink>
+        </w:p>
+        <w:p>
+          <w:pPr>
+            <w:pStyle w:val="TOC3"/>
+            <w:tabs>
+              <w:tab w:val="left" w:pos="1320"/>
+              <w:tab w:val="right" w:leader="dot" w:pos="9016"/>
+            </w:tabs>
+            <w:rPr>
+              <w:rFonts w:cstheme="minorBidi"/>
+              <w:noProof/>
+              <w:kern w:val="2"/>
+              <w:lang w:val="en-AU" w:eastAsia="en-AU"/>
+              <w14:ligatures w14:val="standardContextual"/>
+            </w:rPr>
+          </w:pPr>
+          <w:hyperlink w:anchor="_Toc144492838" w:history="1">
+            <w:r>
+              <w:rPr>
+                <w:rStyle w:val="Hyperlink"/>
+                <w:rFonts w:cstheme="minorHAnsi"/>
+                <w:noProof/>
+              </w:rPr>
+              <w:t>3.2.2</w:t>
+            </w:r>
+            <w:r>
+              <w:rPr>
+                <w:rFonts w:cstheme="minorBidi"/>
+                <w:noProof/>
+                <w:kern w:val="2"/>
+                <w:lang w:val="en-AU" w:eastAsia="en-AU"/>
+                <w14:ligatures w14:val="standardContextual"/>
+              </w:rPr>
+              <w:tab/>
+            </w:r>
+            <w:r>
+              <w:rPr>
+                <w:rStyle w:val="Hyperlink"/>
+                <w:rFonts w:cstheme="minorHAnsi"/>
+                <w:noProof/>
+              </w:rPr>
+              <w:t>Data Structures / Data Sources</w:t>
+            </w:r>
+            <w:r>
+              <w:rPr>
+                <w:noProof/>
+                <w:webHidden/>
+              </w:rPr>
+              <w:tab/>
+            </w:r>
+            <w:r>
+              <w:rPr>
+                <w:noProof/>
+                <w:webHidden/>
+              </w:rPr>
+              <w:fldChar w:fldCharType="begin"/>
+            </w:r>
+            <w:r>
+              <w:rPr>
+                <w:noProof/>
+                <w:webHidden/>
+              </w:rPr>
+              <w:instrText xml:space="preserve"> PAGEREF _Toc144492838 \h </w:instrText>
+            </w:r>
+            <w:r>
+              <w:rPr>
+                <w:noProof/>
+                <w:webHidden/>
+              </w:rPr>
+            </w:r>
+            <w:r>
+              <w:rPr>
+                <w:noProof/>
+                <w:webHidden/>
+              </w:rPr>
+              <w:fldChar w:fldCharType="separate"/>
+            </w:r>
+            <w:r>
+              <w:rPr>
+                <w:noProof/>
+                <w:webHidden/>
+              </w:rPr>
+              <w:t>6</w:t>
+            </w:r>
+            <w:r>
+              <w:rPr>
+                <w:noProof/>
+                <w:webHidden/>
+              </w:rPr>
+              <w:fldChar w:fldCharType="end"/>
+            </w:r>
+          </w:hyperlink>
+        </w:p>
+        <w:p>
+          <w:pPr>
+            <w:pStyle w:val="TOC3"/>
+            <w:tabs>
+              <w:tab w:val="left" w:pos="1320"/>
+              <w:tab w:val="right" w:leader="dot" w:pos="9016"/>
+            </w:tabs>
+            <w:rPr>
+              <w:rFonts w:cstheme="minorBidi"/>
+              <w:noProof/>
+              <w:kern w:val="2"/>
+              <w:lang w:val="en-AU" w:eastAsia="en-AU"/>
+              <w14:ligatures w14:val="standardContextual"/>
+            </w:rPr>
+          </w:pPr>
+          <w:hyperlink w:anchor="_Toc144492839" w:history="1">
+            <w:r>
+              <w:rPr>
+                <w:rStyle w:val="Hyperlink"/>
+                <w:rFonts w:cstheme="minorHAnsi"/>
+                <w:noProof/>
+              </w:rPr>
+              <w:t>3.2.3</w:t>
+            </w:r>
+            <w:r>
+              <w:rPr>
+                <w:rFonts w:cstheme="minorBidi"/>
+                <w:noProof/>
+                <w:kern w:val="2"/>
+                <w:lang w:val="en-AU" w:eastAsia="en-AU"/>
+                <w14:ligatures w14:val="standardContextual"/>
+              </w:rPr>
+              <w:tab/>
+            </w:r>
+            <w:r>
+              <w:rPr>
+                <w:rStyle w:val="Hyperlink"/>
+                <w:rFonts w:cstheme="minorHAnsi"/>
+                <w:noProof/>
+              </w:rPr>
+              <w:t>Detailed Design</w:t>
+            </w:r>
+            <w:r>
+              <w:rPr>
+                <w:noProof/>
+                <w:webHidden/>
+              </w:rPr>
+              <w:tab/>
+            </w:r>
+            <w:r>
+              <w:rPr>
+                <w:noProof/>
+                <w:webHidden/>
+              </w:rPr>
+              <w:fldChar w:fldCharType="begin"/>
+            </w:r>
+            <w:r>
+              <w:rPr>
+                <w:noProof/>
+                <w:webHidden/>
+              </w:rPr>
+              <w:instrText xml:space="preserve"> PAGEREF _Toc144492839 \h </w:instrText>
+            </w:r>
+            <w:r>
+              <w:rPr>
+                <w:noProof/>
+                <w:webHidden/>
+              </w:rPr>
+            </w:r>
+            <w:r>
+              <w:rPr>
+                <w:noProof/>
+                <w:webHidden/>
+              </w:rPr>
+              <w:fldChar w:fldCharType="separate"/>
+            </w:r>
+            <w:r>
+              <w:rPr>
+                <w:noProof/>
+                <w:webHidden/>
+              </w:rPr>
+              <w:t>7</w:t>
+            </w:r>
+            <w:r>
+              <w:rPr>
+                <w:noProof/>
+                <w:webHidden/>
+              </w:rPr>
+              <w:fldChar w:fldCharType="end"/>
+            </w:r>
+          </w:hyperlink>
+        </w:p>
+        <w:p>
+          <w:pPr>
+            <w:pStyle w:val="TOC1"/>
             <w:tabs>
               <w:tab w:val="left" w:pos="660"/>
               <w:tab w:val="right" w:leader="dot" w:pos="9016"/>
             </w:tabs>
             <w:rPr>
               <w:noProof/>
+              <w:kern w:val="2"/>
               <w:lang w:eastAsia="en-AU"/>
+              <w14:ligatures w14:val="standardContextual"/>
             </w:rPr>
           </w:pPr>
-          <w:hyperlink w:anchor="_Toc46748633" w:history="1">
-            <w:r>
-              <w:rPr>
-                <w:rStyle w:val="af1"/>
+          <w:hyperlink w:anchor="_Toc144492840" w:history="1">
+            <w:r>
+              <w:rPr>
+                <w:rStyle w:val="Hyperlink"/>
+                <w:rFonts w:cstheme="minorHAnsi"/>
                 <w:noProof/>
               </w:rPr>
               <w:t>4.0</w:t>
@@ -1093,13 +1427,16 @@
             <w:r>
               <w:rPr>
                 <w:noProof/>
+                <w:kern w:val="2"/>
                 <w:lang w:eastAsia="en-AU"/>
+                <w14:ligatures w14:val="standardContextual"/>
               </w:rPr>
               <w:tab/>
             </w:r>
             <w:r>
               <w:rPr>
-                <w:rStyle w:val="af1"/>
+                <w:rStyle w:val="Hyperlink"/>
+                <w:rFonts w:cstheme="minorHAnsi"/>
                 <w:noProof/>
               </w:rPr>
               <w:t>User Interface Design</w:t>
@@ -1123,7 +1460,7 @@
                 <w:noProof/>
                 <w:webHidden/>
               </w:rPr>
-              <w:instrText xml:space="preserve"> PAGEREF _Toc46748633 \h </w:instrText>
+              <w:instrText xml:space="preserve"> PAGEREF _Toc144492840 \h </w:instrText>
             </w:r>
             <w:r>
               <w:rPr>
@@ -1143,7 +1480,187 @@
                 <w:noProof/>
                 <w:webHidden/>
               </w:rPr>
-              <w:t>6</w:t>
+              <w:t>8</w:t>
+            </w:r>
+            <w:r>
+              <w:rPr>
+                <w:noProof/>
+                <w:webHidden/>
+              </w:rPr>
+              <w:fldChar w:fldCharType="end"/>
+            </w:r>
+          </w:hyperlink>
+        </w:p>
+        <w:p>
+          <w:pPr>
+            <w:pStyle w:val="TOC2"/>
+            <w:tabs>
+              <w:tab w:val="left" w:pos="880"/>
+              <w:tab w:val="right" w:leader="dot" w:pos="9016"/>
+            </w:tabs>
+            <w:rPr>
+              <w:noProof/>
+              <w:kern w:val="2"/>
+              <w:lang w:eastAsia="en-AU"/>
+              <w14:ligatures w14:val="standardContextual"/>
+            </w:rPr>
+          </w:pPr>
+          <w:hyperlink w:anchor="_Toc144492841" w:history="1">
+            <w:r>
+              <w:rPr>
+                <w:rStyle w:val="Hyperlink"/>
+                <w:rFonts w:cstheme="minorHAnsi"/>
+                <w:noProof/>
+              </w:rPr>
+              <w:t>4.1</w:t>
+            </w:r>
+            <w:r>
+              <w:rPr>
+                <w:noProof/>
+                <w:kern w:val="2"/>
+                <w:lang w:eastAsia="en-AU"/>
+                <w14:ligatures w14:val="standardContextual"/>
+              </w:rPr>
+              <w:tab/>
+            </w:r>
+            <w:r>
+              <w:rPr>
+                <w:rStyle w:val="Hyperlink"/>
+                <w:rFonts w:cstheme="minorHAnsi"/>
+                <w:noProof/>
+              </w:rPr>
+              <w:t>Structural Design</w:t>
+            </w:r>
+            <w:r>
+              <w:rPr>
+                <w:noProof/>
+                <w:webHidden/>
+              </w:rPr>
+              <w:tab/>
+            </w:r>
+            <w:r>
+              <w:rPr>
+                <w:noProof/>
+                <w:webHidden/>
+              </w:rPr>
+              <w:fldChar w:fldCharType="begin"/>
+            </w:r>
+            <w:r>
+              <w:rPr>
+                <w:noProof/>
+                <w:webHidden/>
+              </w:rPr>
+              <w:instrText xml:space="preserve"> PAGEREF _Toc144492841 \h </w:instrText>
+            </w:r>
+            <w:r>
+              <w:rPr>
+                <w:noProof/>
+                <w:webHidden/>
+              </w:rPr>
+            </w:r>
+            <w:r>
+              <w:rPr>
+                <w:noProof/>
+                <w:webHidden/>
+              </w:rPr>
+              <w:fldChar w:fldCharType="separate"/>
+            </w:r>
+            <w:r>
+              <w:rPr>
+                <w:noProof/>
+                <w:webHidden/>
+              </w:rPr>
+              <w:t>8</w:t>
+            </w:r>
+            <w:r>
+              <w:rPr>
+                <w:noProof/>
+                <w:webHidden/>
+              </w:rPr>
+              <w:fldChar w:fldCharType="end"/>
+            </w:r>
+          </w:hyperlink>
+        </w:p>
+        <w:p>
+          <w:pPr>
+            <w:pStyle w:val="TOC2"/>
+            <w:tabs>
+              <w:tab w:val="left" w:pos="880"/>
+              <w:tab w:val="right" w:leader="dot" w:pos="9016"/>
+            </w:tabs>
+            <w:rPr>
+              <w:noProof/>
+              <w:kern w:val="2"/>
+              <w:lang w:eastAsia="en-AU"/>
+              <w14:ligatures w14:val="standardContextual"/>
+            </w:rPr>
+          </w:pPr>
+          <w:hyperlink w:anchor="_Toc144492842" w:history="1">
+            <w:r>
+              <w:rPr>
+                <w:rStyle w:val="Hyperlink"/>
+                <w:rFonts w:cstheme="minorHAnsi"/>
+                <w:noProof/>
+              </w:rPr>
+              <w:t>4.2</w:t>
+            </w:r>
+            <w:r>
+              <w:rPr>
+                <w:noProof/>
+                <w:kern w:val="2"/>
+                <w:lang w:eastAsia="en-AU"/>
+                <w14:ligatures w14:val="standardContextual"/>
+              </w:rPr>
+              <w:tab/>
+            </w:r>
+            <w:r>
+              <w:rPr>
+                <w:rStyle w:val="Hyperlink"/>
+                <w:rFonts w:cstheme="minorHAnsi"/>
+                <w:noProof/>
+              </w:rPr>
+              <w:t>Visual Design</w:t>
+            </w:r>
+            <w:r>
+              <w:rPr>
+                <w:noProof/>
+                <w:webHidden/>
+              </w:rPr>
+              <w:tab/>
+            </w:r>
+            <w:r>
+              <w:rPr>
+                <w:noProof/>
+                <w:webHidden/>
+              </w:rPr>
+              <w:fldChar w:fldCharType="begin"/>
+            </w:r>
+            <w:r>
+              <w:rPr>
+                <w:noProof/>
+                <w:webHidden/>
+              </w:rPr>
+              <w:instrText xml:space="preserve"> PAGEREF _Toc144492842 \h </w:instrText>
+            </w:r>
+            <w:r>
+              <w:rPr>
+                <w:noProof/>
+                <w:webHidden/>
+              </w:rPr>
+            </w:r>
+            <w:r>
+              <w:rPr>
+                <w:noProof/>
+                <w:webHidden/>
+              </w:rPr>
+              <w:fldChar w:fldCharType="separate"/>
+            </w:r>
+            <w:r>
+              <w:rPr>
+                <w:noProof/>
+                <w:webHidden/>
+              </w:rPr>
+              <w:t>9</w:t>
             </w:r>
             <w:r>
               <w:rPr>
@@ -1173,7 +1690,7 @@
     </w:p>
     <w:p>
       <w:pPr>
-        <w:pStyle w:val="1"/>
+        <w:pStyle w:val="Heading1"/>
         <w:numPr>
           <w:ilvl w:val="0"/>
           <w:numId w:val="2"/>
@@ -1182,7 +1699,7 @@
           <w:rFonts w:asciiTheme="minorHAnsi" w:hAnsiTheme="minorHAnsi" w:cstheme="minorHAnsi"/>
         </w:rPr>
       </w:pPr>
-      <w:bookmarkStart w:id="0" w:name="_Toc46748622"/>
+      <w:bookmarkStart w:id="0" w:name="_Toc144492826"/>
       <w:r>
         <w:rPr>
           <w:rFonts w:asciiTheme="minorHAnsi" w:hAnsiTheme="minorHAnsi" w:cstheme="minorHAnsi"/>
@@ -1194,7 +1711,7 @@
     </w:p>
     <w:p>
       <w:pPr>
-        <w:pStyle w:val="2"/>
+        <w:pStyle w:val="Heading2"/>
         <w:numPr>
           <w:ilvl w:val="1"/>
           <w:numId w:val="2"/>
@@ -1205,7 +1722,7 @@
           <w:szCs w:val="24"/>
         </w:rPr>
       </w:pPr>
-      <w:bookmarkStart w:id="1" w:name="_Toc46748623"/>
+      <w:bookmarkStart w:id="1" w:name="_Toc144492827"/>
       <w:r>
         <w:rPr>
           <w:rFonts w:asciiTheme="minorHAnsi" w:hAnsiTheme="minorHAnsi" w:cstheme="minorHAnsi"/>
@@ -1227,16 +1744,14 @@
         <w:rPr>
           <w:color w:val="000000" w:themeColor="text1"/>
         </w:rPr>
-        <w:t xml:space="preserve">The software will be developed to provide road safety data based on time, location, condition, type of collision, type of road user, object hit. based on Victoria Road Crash Dataset provided by </w:t>
-      </w:r>
-      <w:proofErr w:type="spellStart"/>
+        <w:t>The software will be developed to provide road safety data based on time, location, condition, type of collision, type of road user, object hit. based on Victoria Road Crash Dataset provided by Vi</w:t>
+      </w:r>
       <w:r>
         <w:rPr>
           <w:color w:val="000000" w:themeColor="text1"/>
         </w:rPr>
-        <w:t>Vircord</w:t>
-      </w:r>
-      <w:proofErr w:type="spellEnd"/>
+        <w:t>cRoads</w:t>
+      </w:r>
       <w:r>
         <w:rPr>
           <w:color w:val="000000" w:themeColor="text1"/>
@@ -1253,12 +1768,24 @@
         <w:rPr>
           <w:color w:val="000000" w:themeColor="text1"/>
         </w:rPr>
-        <w:t xml:space="preserve"> the point of occurrence of an accident and provides visualized insight to help user understand.</w:t>
-      </w:r>
-    </w:p>
-    <w:p>
-      <w:pPr>
-        <w:pStyle w:val="2"/>
+        <w:t xml:space="preserve"> the point of occurrence of an accident and provides visualized insight to help user</w:t>
+      </w:r>
+      <w:r>
+        <w:rPr>
+          <w:color w:val="000000" w:themeColor="text1"/>
+        </w:rPr>
+        <w:t>s</w:t>
+      </w:r>
+      <w:r>
+        <w:rPr>
+          <w:color w:val="000000" w:themeColor="text1"/>
+        </w:rPr>
+        <w:t xml:space="preserve"> understand.</w:t>
+      </w:r>
+    </w:p>
+    <w:p>
+      <w:pPr>
+        <w:pStyle w:val="Heading2"/>
         <w:numPr>
           <w:ilvl w:val="1"/>
           <w:numId w:val="2"/>
@@ -1269,7 +1796,7 @@
           <w:szCs w:val="24"/>
         </w:rPr>
       </w:pPr>
-      <w:bookmarkStart w:id="2" w:name="_Toc46748624"/>
+      <w:bookmarkStart w:id="2" w:name="_Toc144492828"/>
       <w:r>
         <w:rPr>
           <w:rFonts w:asciiTheme="minorHAnsi" w:hAnsiTheme="minorHAnsi" w:cstheme="minorHAnsi"/>
@@ -1285,7 +1812,19 @@
         <w:jc w:val="both"/>
       </w:pPr>
       <w:r>
-        <w:t xml:space="preserve">The system will be developed to make the people of Victoria aware of the traffic </w:t>
+        <w:t xml:space="preserve">The system will be developed to make the </w:t>
+      </w:r>
+      <w:r>
+        <w:t>citizens</w:t>
+      </w:r>
+      <w:r>
+        <w:t xml:space="preserve"> of</w:t>
+      </w:r>
+      <w:r>
+        <w:t xml:space="preserve"> </w:t>
+      </w:r>
+      <w:r>
+        <w:t xml:space="preserve">Victoria aware of the traffic </w:t>
       </w:r>
       <w:r>
         <w:t>to</w:t>
@@ -1297,12 +1836,63 @@
         <w:t xml:space="preserve">ython programmed software through which people of Victoria can easily trace </w:t>
       </w:r>
       <w:r>
-        <w:t>the time, location, condition, type of collision and road user and object hit. Python will be used to develop the software.</w:t>
-      </w:r>
-    </w:p>
-    <w:p>
-      <w:pPr>
-        <w:pStyle w:val="2"/>
+        <w:t xml:space="preserve">the time, location, condition, type of collision and road user and object </w:t>
+      </w:r>
+      <w:r>
+        <w:t>hit.</w:t>
+      </w:r>
+      <w:r>
+        <w:t xml:space="preserve"> This</w:t>
+      </w:r>
+      <w:r>
+        <w:t xml:space="preserve"> will also be guided by an information system which allows more </w:t>
+      </w:r>
+      <w:r>
+        <w:t>in depth analyse of certain parameter.</w:t>
+      </w:r>
+      <w:r>
+        <w:t xml:space="preserve"> </w:t>
+      </w:r>
+      <w:r>
+        <w:t xml:space="preserve">The application itself will be user friendly so that users </w:t>
+      </w:r>
+      <w:r>
+        <w:t xml:space="preserve">new or </w:t>
+      </w:r>
+      <w:r>
+        <w:t>returning</w:t>
+      </w:r>
+      <w:r>
+        <w:t xml:space="preserve"> will have an </w:t>
+      </w:r>
+      <w:r>
+        <w:t>ensuring</w:t>
+      </w:r>
+      <w:r>
+        <w:t xml:space="preserve"> time </w:t>
+      </w:r>
+      <w:r>
+        <w:t>learning</w:t>
+      </w:r>
+      <w:r>
+        <w:t xml:space="preserve"> </w:t>
+      </w:r>
+      <w:r>
+        <w:t xml:space="preserve">and </w:t>
+      </w:r>
+      <w:r>
+        <w:t xml:space="preserve">understanding the </w:t>
+      </w:r>
+      <w:r>
+        <w:t>application.</w:t>
+      </w:r>
+      <w:r>
+        <w:t xml:space="preserve"> </w:t>
+      </w:r>
+    </w:p>
+    <w:p>
+      <w:pPr>
+        <w:pStyle w:val="Heading2"/>
         <w:numPr>
           <w:ilvl w:val="1"/>
           <w:numId w:val="2"/>
@@ -1313,7 +1903,7 @@
           <w:szCs w:val="24"/>
         </w:rPr>
       </w:pPr>
-      <w:bookmarkStart w:id="3" w:name="_Toc46748625"/>
+      <w:bookmarkStart w:id="3" w:name="_Toc144492829"/>
       <w:r>
         <w:rPr>
           <w:rFonts w:asciiTheme="minorHAnsi" w:hAnsiTheme="minorHAnsi" w:cstheme="minorHAnsi"/>
@@ -1326,15 +1916,37 @@
     </w:p>
     <w:p>
       <w:r>
-        <w:t>Not only will the number of road accidents decrease, but it will also improve the effectiveness of workers or businesses for data analysis. This software allows users to deliver data to customers easily and quickly.</w:t>
-      </w:r>
+        <w:t>The ease of access to the quantity of knowledge offered by this dataset will be one of the software's possible advantages. It will make it simpler to study, comprehend, and create graphs and tables from the dataset. The advantages of the software that our team is entrusted with developing are also closely related to the responsibilities listed. These duties consist of:</w:t>
+      </w:r>
+    </w:p>
+    <w:p>
+      <w:r>
+        <w:t>- Display the details of all accidents that occurred during the user-selected time period.</w:t>
+      </w:r>
+    </w:p>
+    <w:p>
+      <w:r>
+        <w:t>- Create a graphic showing the average number of accidents per hour of the day for a user-selected time period.</w:t>
+      </w:r>
+    </w:p>
+    <w:p>
+      <w:r>
+        <w:t>- For a user-specified time frame, obtain all collisions that were the result of an accident type that contained the user-entered keyword (e.g., pedestrian, collision).</w:t>
+      </w:r>
+    </w:p>
+    <w:p>
+      <w:r>
+        <w:t>- Enable the user to assess the role that alcohol plays in accidents, including trends over time, the sorts of accidents where alcohol is a factor, etc.</w:t>
+      </w:r>
+    </w:p>
+    <w:p>
       <w:r>
         <w:br w:type="page"/>
       </w:r>
     </w:p>
     <w:p>
       <w:pPr>
-        <w:pStyle w:val="1"/>
+        <w:pStyle w:val="Heading1"/>
         <w:numPr>
           <w:ilvl w:val="0"/>
           <w:numId w:val="2"/>
@@ -1343,7 +1955,7 @@
           <w:rFonts w:asciiTheme="minorHAnsi" w:hAnsiTheme="minorHAnsi" w:cstheme="minorHAnsi"/>
         </w:rPr>
       </w:pPr>
-      <w:bookmarkStart w:id="4" w:name="_Toc46748626"/>
+      <w:bookmarkStart w:id="4" w:name="_Toc144492830"/>
       <w:r>
         <w:rPr>
           <w:rFonts w:asciiTheme="minorHAnsi" w:hAnsiTheme="minorHAnsi" w:cstheme="minorHAnsi"/>
@@ -1355,7 +1967,7 @@
     </w:p>
     <w:p>
       <w:pPr>
-        <w:pStyle w:val="2"/>
+        <w:pStyle w:val="Heading2"/>
         <w:numPr>
           <w:ilvl w:val="1"/>
           <w:numId w:val="2"/>
@@ -1366,7 +1978,7 @@
           <w:szCs w:val="24"/>
         </w:rPr>
       </w:pPr>
-      <w:bookmarkStart w:id="5" w:name="_Toc46748627"/>
+      <w:bookmarkStart w:id="5" w:name="_Toc144492831"/>
       <w:r>
         <w:rPr>
           <w:rFonts w:asciiTheme="minorHAnsi" w:hAnsiTheme="minorHAnsi" w:cstheme="minorHAnsi"/>
@@ -1384,7 +1996,7 @@
     </w:p>
     <w:p>
       <w:pPr>
-        <w:pStyle w:val="2"/>
+        <w:pStyle w:val="Heading2"/>
         <w:numPr>
           <w:ilvl w:val="1"/>
           <w:numId w:val="2"/>
@@ -1395,6 +2007,7 @@
           <w:szCs w:val="24"/>
         </w:rPr>
       </w:pPr>
+      <w:bookmarkStart w:id="6" w:name="_Toc144492832"/>
       <w:r>
         <w:rPr>
           <w:rFonts w:asciiTheme="minorHAnsi" w:hAnsiTheme="minorHAnsi" w:cstheme="minorHAnsi"/>
@@ -1411,6 +2024,7 @@
         </w:rPr>
         <w:t>Requirements</w:t>
       </w:r>
+      <w:bookmarkEnd w:id="6"/>
     </w:p>
     <w:p>
       <w:pPr>
@@ -1453,7 +2067,7 @@
     </w:p>
     <w:p>
       <w:pPr>
-        <w:pStyle w:val="2"/>
+        <w:pStyle w:val="Heading2"/>
         <w:numPr>
           <w:ilvl w:val="1"/>
           <w:numId w:val="2"/>
@@ -1464,7 +2078,7 @@
           <w:szCs w:val="24"/>
         </w:rPr>
       </w:pPr>
-      <w:bookmarkStart w:id="6" w:name="_Toc46748629"/>
+      <w:bookmarkStart w:id="7" w:name="_Toc144492833"/>
       <w:r>
         <w:rPr>
           <w:rFonts w:asciiTheme="minorHAnsi" w:hAnsiTheme="minorHAnsi" w:cstheme="minorHAnsi"/>
@@ -1473,7 +2087,6 @@
         </w:rPr>
         <w:t>Use Cases</w:t>
       </w:r>
-      <w:bookmarkEnd w:id="6"/>
       <w:r>
         <w:rPr>
           <w:rFonts w:asciiTheme="minorHAnsi" w:hAnsiTheme="minorHAnsi" w:cstheme="minorHAnsi"/>
@@ -1482,6 +2095,7 @@
         </w:rPr>
         <w:t xml:space="preserve"> &amp; Use Case Diagrams</w:t>
       </w:r>
+      <w:bookmarkEnd w:id="7"/>
     </w:p>
     <w:p>
       <w:r>
@@ -1538,7 +2152,7 @@
     </w:p>
     <w:p>
       <w:pPr>
-        <w:pStyle w:val="1"/>
+        <w:pStyle w:val="Heading1"/>
         <w:numPr>
           <w:ilvl w:val="0"/>
           <w:numId w:val="2"/>
@@ -1547,7 +2161,7 @@
           <w:rFonts w:asciiTheme="minorHAnsi" w:hAnsiTheme="minorHAnsi" w:cstheme="minorHAnsi"/>
         </w:rPr>
       </w:pPr>
-      <w:bookmarkStart w:id="7" w:name="_Toc46748630"/>
+      <w:bookmarkStart w:id="8" w:name="_Toc144492834"/>
       <w:r>
         <w:rPr>
           <w:rFonts w:asciiTheme="minorHAnsi" w:hAnsiTheme="minorHAnsi" w:cstheme="minorHAnsi"/>
@@ -1561,11 +2175,11 @@
         </w:rPr>
         <w:t>ystem Components</w:t>
       </w:r>
-      <w:bookmarkEnd w:id="7"/>
-    </w:p>
-    <w:p>
-      <w:pPr>
-        <w:pStyle w:val="2"/>
+      <w:bookmarkEnd w:id="8"/>
+    </w:p>
+    <w:p>
+      <w:pPr>
+        <w:pStyle w:val="Heading2"/>
         <w:numPr>
           <w:ilvl w:val="1"/>
           <w:numId w:val="2"/>
@@ -1575,6 +2189,7 @@
           <w:szCs w:val="24"/>
         </w:rPr>
       </w:pPr>
+      <w:bookmarkStart w:id="9" w:name="_Toc144492835"/>
       <w:r>
         <w:rPr>
           <w:sz w:val="24"/>
@@ -1582,6 +2197,7 @@
         </w:rPr>
         <w:t>Software Design</w:t>
       </w:r>
+      <w:bookmarkEnd w:id="9"/>
     </w:p>
     <w:p>
       <w:r>
@@ -1636,7 +2252,7 @@
     </w:p>
     <w:p>
       <w:pPr>
-        <w:pStyle w:val="2"/>
+        <w:pStyle w:val="Heading2"/>
         <w:numPr>
           <w:ilvl w:val="1"/>
           <w:numId w:val="2"/>
@@ -1647,6 +2263,7 @@
           <w:szCs w:val="24"/>
         </w:rPr>
       </w:pPr>
+      <w:bookmarkStart w:id="10" w:name="_Toc144492836"/>
       <w:r>
         <w:rPr>
           <w:rFonts w:asciiTheme="minorHAnsi" w:hAnsiTheme="minorHAnsi" w:cstheme="minorHAnsi"/>
@@ -1655,10 +2272,11 @@
         </w:rPr>
         <w:t>System Components</w:t>
       </w:r>
-    </w:p>
-    <w:p>
-      <w:pPr>
-        <w:pStyle w:val="3"/>
+      <w:bookmarkEnd w:id="10"/>
+    </w:p>
+    <w:p>
+      <w:pPr>
+        <w:pStyle w:val="Heading3"/>
         <w:numPr>
           <w:ilvl w:val="2"/>
           <w:numId w:val="2"/>
@@ -1669,6 +2287,7 @@
           <w:szCs w:val="24"/>
         </w:rPr>
       </w:pPr>
+      <w:bookmarkStart w:id="11" w:name="_Toc144492837"/>
       <w:r>
         <w:rPr>
           <w:rFonts w:asciiTheme="minorHAnsi" w:hAnsiTheme="minorHAnsi" w:cstheme="minorHAnsi"/>
@@ -1677,6 +2296,7 @@
         </w:rPr>
         <w:t>Functions</w:t>
       </w:r>
+      <w:bookmarkEnd w:id="11"/>
     </w:p>
     <w:p>
       <w:pPr>
@@ -1703,7 +2323,6 @@
       <w:r>
         <w:t xml:space="preserve">Input Parameter: </w:t>
       </w:r>
-      <w:proofErr w:type="gramStart"/>
       <w:r>
         <w:t>t</w:t>
       </w:r>
@@ -1711,11 +2330,7 @@
         <w:t>ime</w:t>
       </w:r>
       <w:r>
-        <w:t>(</w:t>
-      </w:r>
-      <w:proofErr w:type="gramEnd"/>
-      <w:r>
-        <w:t>)</w:t>
+        <w:t>()</w:t>
       </w:r>
       <w:r>
         <w:t>.</w:t>
@@ -1737,15 +2352,7 @@
         <w:t xml:space="preserve"> 2. Location: It was</w:t>
       </w:r>
       <w:r>
-        <w:t xml:space="preserve"> used to display the location of the accidents and </w:t>
-      </w:r>
-      <w:proofErr w:type="gramStart"/>
-      <w:r>
-        <w:t>accident prone</w:t>
-      </w:r>
-      <w:proofErr w:type="gramEnd"/>
-      <w:r>
-        <w:t xml:space="preserve"> zones.</w:t>
+        <w:t xml:space="preserve"> used to display the location of the accidents and accident prone zones.</w:t>
       </w:r>
     </w:p>
     <w:p>
@@ -1755,13 +2362,8 @@
       <w:r>
         <w:t xml:space="preserve"> </w:t>
       </w:r>
-      <w:proofErr w:type="gramStart"/>
-      <w:r>
-        <w:t>location(</w:t>
-      </w:r>
-      <w:proofErr w:type="gramEnd"/>
-      <w:r>
-        <w:t>)</w:t>
+      <w:r>
+        <w:t>location()</w:t>
       </w:r>
     </w:p>
     <w:p>
@@ -1785,15 +2387,44 @@
         <w:t>Input Parameter:</w:t>
       </w:r>
       <w:r>
+        <w:t xml:space="preserve"> conditions()</w:t>
+      </w:r>
+    </w:p>
+    <w:p>
+      <w:r>
+        <w:t>Datatype: Strings.</w:t>
+      </w:r>
+    </w:p>
+    <w:p/>
+    <w:p>
+      <w:r>
+        <w:lastRenderedPageBreak/>
+        <w:t xml:space="preserve"> 4. Crash</w:t>
+      </w:r>
+      <w:r>
         <w:t xml:space="preserve"> </w:t>
       </w:r>
-      <w:proofErr w:type="gramStart"/>
-      <w:r>
-        <w:t>conditions(</w:t>
-      </w:r>
-      <w:proofErr w:type="gramEnd"/>
-      <w:r>
-        <w:t>)</w:t>
+      <w:r>
+        <w:t>Type</w:t>
+      </w:r>
+      <w:r>
+        <w:t>: Returns the types of crash that occurred.</w:t>
+      </w:r>
+    </w:p>
+    <w:p>
+      <w:r>
+        <w:t xml:space="preserve">Input </w:t>
+      </w:r>
+      <w:proofErr w:type="spellStart"/>
+      <w:r>
+        <w:t>Parameter:</w:t>
+      </w:r>
+      <w:r>
+        <w:t>crash_type</w:t>
+      </w:r>
+      <w:proofErr w:type="spellEnd"/>
+      <w:r>
+        <w:t>()</w:t>
       </w:r>
     </w:p>
     <w:p>
@@ -1804,34 +2435,34 @@
     <w:p/>
     <w:p>
       <w:r>
-        <w:t xml:space="preserve"> 4. Crash</w:t>
+        <w:t>5. Road</w:t>
       </w:r>
       <w:r>
         <w:t xml:space="preserve"> </w:t>
       </w:r>
       <w:r>
+        <w:t>User</w:t>
+      </w:r>
+      <w:r>
+        <w:t xml:space="preserve"> </w:t>
+      </w:r>
+      <w:r>
         <w:t>Type</w:t>
       </w:r>
       <w:r>
-        <w:t>: Returns the types of crash that occurred.</w:t>
-      </w:r>
-    </w:p>
-    <w:p>
-      <w:r>
-        <w:lastRenderedPageBreak/>
-        <w:t xml:space="preserve">Input </w:t>
+        <w:t>: This function was used to print the type of road users.</w:t>
+      </w:r>
+    </w:p>
+    <w:p>
+      <w:r>
+        <w:t>Input Parameter:</w:t>
+      </w:r>
+      <w:r>
+        <w:t xml:space="preserve"> </w:t>
       </w:r>
       <w:proofErr w:type="spellStart"/>
-      <w:proofErr w:type="gramStart"/>
-      <w:r>
-        <w:t>Parameter:</w:t>
-      </w:r>
-      <w:r>
-        <w:t>crash</w:t>
-      </w:r>
-      <w:proofErr w:type="gramEnd"/>
-      <w:r>
-        <w:t>_type</w:t>
+      <w:r>
+        <w:t>road_user_type</w:t>
       </w:r>
       <w:proofErr w:type="spellEnd"/>
       <w:r>
@@ -1846,90 +2477,32 @@
     <w:p/>
     <w:p>
       <w:r>
-        <w:t>5. Road</w:t>
+        <w:t>6.Object</w:t>
       </w:r>
       <w:r>
         <w:t xml:space="preserve"> </w:t>
       </w:r>
       <w:r>
-        <w:t>User</w:t>
+        <w:t>Hit</w:t>
+      </w:r>
+      <w:r>
+        <w:t>: That function displays the type of objects hit by the vehicles.</w:t>
+      </w:r>
+    </w:p>
+    <w:p>
+      <w:r>
+        <w:t>Input Parameter:</w:t>
       </w:r>
       <w:r>
         <w:t xml:space="preserve"> </w:t>
       </w:r>
-      <w:r>
-        <w:t>Type</w:t>
-      </w:r>
-      <w:r>
-        <w:t>: This function was used to print the type of road users.</w:t>
-      </w:r>
-    </w:p>
-    <w:p>
-      <w:r>
-        <w:t>Input Parameter:</w:t>
-      </w:r>
-      <w:r>
-        <w:t xml:space="preserve"> </w:t>
-      </w:r>
       <w:proofErr w:type="spellStart"/>
       <w:r>
-        <w:t>road_user_</w:t>
-      </w:r>
-      <w:proofErr w:type="gramStart"/>
-      <w:r>
-        <w:t>type</w:t>
+        <w:t>object_hit</w:t>
       </w:r>
       <w:proofErr w:type="spellEnd"/>
       <w:r>
-        <w:t>(</w:t>
-      </w:r>
-      <w:proofErr w:type="gramEnd"/>
-      <w:r>
-        <w:t>)</w:t>
-      </w:r>
-    </w:p>
-    <w:p>
-      <w:r>
-        <w:t>Datatype: Strings.</w:t>
-      </w:r>
-    </w:p>
-    <w:p/>
-    <w:p>
-      <w:r>
-        <w:t>6.Object</w:t>
-      </w:r>
-      <w:r>
-        <w:t xml:space="preserve"> </w:t>
-      </w:r>
-      <w:r>
-        <w:t>Hit</w:t>
-      </w:r>
-      <w:r>
-        <w:t>: That function displays the type of objects hit by the vehicles.</w:t>
-      </w:r>
-    </w:p>
-    <w:p>
-      <w:r>
-        <w:t>Input Parameter:</w:t>
-      </w:r>
-      <w:r>
-        <w:t xml:space="preserve"> </w:t>
-      </w:r>
-      <w:proofErr w:type="spellStart"/>
-      <w:r>
-        <w:t>object_</w:t>
-      </w:r>
-      <w:proofErr w:type="gramStart"/>
-      <w:r>
-        <w:t>hit</w:t>
-      </w:r>
-      <w:proofErr w:type="spellEnd"/>
-      <w:r>
-        <w:t>(</w:t>
-      </w:r>
-      <w:proofErr w:type="gramEnd"/>
-      <w:r>
-        <w:t>)</w:t>
+        <w:t>()</w:t>
       </w:r>
     </w:p>
     <w:p>
@@ -1941,7 +2514,7 @@
     <w:p/>
     <w:p>
       <w:pPr>
-        <w:pStyle w:val="3"/>
+        <w:pStyle w:val="Heading3"/>
         <w:numPr>
           <w:ilvl w:val="2"/>
           <w:numId w:val="2"/>
@@ -1952,6 +2525,7 @@
           <w:szCs w:val="24"/>
         </w:rPr>
       </w:pPr>
+      <w:bookmarkStart w:id="12" w:name="_Toc144492838"/>
       <w:r>
         <w:rPr>
           <w:rFonts w:asciiTheme="minorHAnsi" w:hAnsiTheme="minorHAnsi" w:cstheme="minorHAnsi"/>
@@ -1968,6 +2542,7 @@
         </w:rPr>
         <w:t xml:space="preserve"> / Data Sources</w:t>
       </w:r>
+      <w:bookmarkEnd w:id="12"/>
     </w:p>
     <w:p>
       <w:r>
@@ -1996,72 +2571,87 @@
     </w:p>
     <w:p>
       <w:r>
-        <w:t>1.</w:t>
-      </w:r>
-      <w:proofErr w:type="gramStart"/>
-      <w:r>
-        <w:t>location(</w:t>
-      </w:r>
-      <w:proofErr w:type="gramEnd"/>
-      <w:r>
-        <w:t>)</w:t>
-      </w:r>
-    </w:p>
-    <w:p>
-      <w:r>
-        <w:t>2.</w:t>
-      </w:r>
-      <w:proofErr w:type="gramStart"/>
-      <w:r>
-        <w:t>conditions(</w:t>
-      </w:r>
-      <w:proofErr w:type="gramEnd"/>
-      <w:r>
-        <w:t>)</w:t>
-      </w:r>
-    </w:p>
-    <w:p>
-      <w:r>
-        <w:t>3.crash_</w:t>
-      </w:r>
-      <w:proofErr w:type="gramStart"/>
-      <w:r>
-        <w:t>type(</w:t>
-      </w:r>
-      <w:proofErr w:type="gramEnd"/>
-      <w:r>
-        <w:t>)</w:t>
-      </w:r>
-    </w:p>
-    <w:p>
-      <w:r>
-        <w:t>4.road_user_</w:t>
-      </w:r>
-      <w:proofErr w:type="gramStart"/>
-      <w:r>
-        <w:t>type(</w:t>
-      </w:r>
-      <w:proofErr w:type="gramEnd"/>
-      <w:r>
-        <w:t>)</w:t>
-      </w:r>
-    </w:p>
-    <w:p>
-      <w:r>
-        <w:t>5.object_</w:t>
-      </w:r>
-      <w:proofErr w:type="gramStart"/>
-      <w:r>
-        <w:t>hit(</w:t>
-      </w:r>
-      <w:proofErr w:type="gramEnd"/>
-      <w:r>
-        <w:t>)</w:t>
-      </w:r>
-    </w:p>
-    <w:p>
-      <w:pPr>
-        <w:pStyle w:val="af0"/>
+        <w:t>1.location()</w:t>
+      </w:r>
+    </w:p>
+    <w:p>
+      <w:r>
+        <w:t>The location() function's purpose isn't a standard or widely recognized function in Python, so its purpose would depend entirely on how it's implemented in a specific codebase or project.</w:t>
+      </w:r>
+    </w:p>
+    <w:p>
+      <w:r>
+        <w:t>2.conditions()</w:t>
+      </w:r>
+    </w:p>
+    <w:p>
+      <w:r>
+        <w:t>In general,  conditions() might be expected to handle or evaluate various conditions or criteria, possibly returning a Boolean result or some other information based on those conditions.</w:t>
+      </w:r>
+    </w:p>
+    <w:p>
+      <w:r>
+        <w:t>3.crash_type()</w:t>
+      </w:r>
+    </w:p>
+    <w:p>
+      <w:r>
+        <w:t xml:space="preserve">The purpose of a </w:t>
+      </w:r>
+      <w:proofErr w:type="spellStart"/>
+      <w:r>
+        <w:t>crash_type</w:t>
+      </w:r>
+      <w:proofErr w:type="spellEnd"/>
+      <w:r>
+        <w:t>() function would typically be to determine or categorize the type or nature of a crash, but its exact functionality and purpose would depend on the context in which it's used.</w:t>
+      </w:r>
+    </w:p>
+    <w:p/>
+    <w:p/>
+    <w:p>
+      <w:r>
+        <w:lastRenderedPageBreak/>
+        <w:t>4.road_user_type()</w:t>
+      </w:r>
+    </w:p>
+    <w:p>
+      <w:r>
+        <w:t xml:space="preserve">The purpose of a </w:t>
+      </w:r>
+      <w:proofErr w:type="spellStart"/>
+      <w:r>
+        <w:t>road_user_type</w:t>
+      </w:r>
+      <w:proofErr w:type="spellEnd"/>
+      <w:r>
+        <w:t>() function would typically be to categorize or classify different types of road users, such as pedestrians, cyclists, motorcyclists, and drivers of various vehicles, based on the input data or context</w:t>
+      </w:r>
+      <w:r>
+        <w:t>.</w:t>
+      </w:r>
+    </w:p>
+    <w:p>
+      <w:r>
+        <w:t>5.object_hit()</w:t>
+      </w:r>
+    </w:p>
+    <w:p>
+      <w:r>
+        <w:t xml:space="preserve">The purpose of an </w:t>
+      </w:r>
+      <w:proofErr w:type="spellStart"/>
+      <w:r>
+        <w:t>object_hit</w:t>
+      </w:r>
+      <w:proofErr w:type="spellEnd"/>
+      <w:r>
+        <w:t>() function would typically be to identify or record instances where an object has been hit or collided with in a particular context.</w:t>
+      </w:r>
+    </w:p>
+    <w:p>
+      <w:pPr>
+        <w:pStyle w:val="ListParagraph"/>
         <w:ind w:left="1080"/>
         <w:rPr>
           <w:color w:val="FF0000"/>
@@ -2070,7 +2660,7 @@
     </w:p>
     <w:p>
       <w:pPr>
-        <w:pStyle w:val="3"/>
+        <w:pStyle w:val="Heading3"/>
         <w:numPr>
           <w:ilvl w:val="2"/>
           <w:numId w:val="2"/>
@@ -2081,6 +2671,7 @@
           <w:szCs w:val="24"/>
         </w:rPr>
       </w:pPr>
+      <w:bookmarkStart w:id="13" w:name="_Toc144492839"/>
       <w:r>
         <w:rPr>
           <w:rFonts w:asciiTheme="minorHAnsi" w:hAnsiTheme="minorHAnsi" w:cstheme="minorHAnsi"/>
@@ -2089,6 +2680,7 @@
         </w:rPr>
         <w:t>Detailed Design</w:t>
       </w:r>
+      <w:bookmarkEnd w:id="13"/>
     </w:p>
     <w:p>
       <w:r>
@@ -2123,13 +2715,8 @@
         <w:t xml:space="preserve"> = </w:t>
       </w:r>
       <w:proofErr w:type="spellStart"/>
-      <w:proofErr w:type="gramStart"/>
-      <w:r>
-        <w:t>pd.read</w:t>
-      </w:r>
-      <w:proofErr w:type="gramEnd"/>
-      <w:r>
-        <w:t>_csv</w:t>
+      <w:r>
+        <w:t>pd.read_csv</w:t>
       </w:r>
       <w:proofErr w:type="spellEnd"/>
       <w:r>
@@ -2167,13 +2754,8 @@
         <w:t xml:space="preserve"> = sorted(list(set(</w:t>
       </w:r>
       <w:proofErr w:type="spellStart"/>
-      <w:proofErr w:type="gramStart"/>
-      <w:r>
-        <w:t>df.ACCIDENT</w:t>
-      </w:r>
-      <w:proofErr w:type="gramEnd"/>
-      <w:r>
-        <w:t>_DATE.tolist</w:t>
+      <w:r>
+        <w:t>df.ACCIDENT_DATE.tolist</w:t>
       </w:r>
       <w:proofErr w:type="spellEnd"/>
       <w:r>
@@ -2192,15 +2774,7 @@
         <w:t xml:space="preserve">: </w:t>
       </w:r>
       <w:r>
-        <w:t xml:space="preserve">The </w:t>
-      </w:r>
-      <w:proofErr w:type="gramStart"/>
-      <w:r>
-        <w:t>pandas</w:t>
-      </w:r>
-      <w:proofErr w:type="gramEnd"/>
-      <w:r>
-        <w:t xml:space="preserve"> function was used to read the csv file with all the data.</w:t>
+        <w:t>The pandas function was used to read the csv file with all the data.</w:t>
       </w:r>
     </w:p>
     <w:p/>
@@ -2223,35 +2797,53 @@
       </w:r>
       <w:proofErr w:type="spellStart"/>
       <w:r>
-        <w:t>get_</w:t>
-      </w:r>
-      <w:proofErr w:type="gramStart"/>
-      <w:r>
-        <w:t>date</w:t>
+        <w:t>get_date</w:t>
       </w:r>
       <w:proofErr w:type="spellEnd"/>
       <w:r>
+        <w:t>(self, date):</w:t>
+      </w:r>
+    </w:p>
+    <w:p>
+      <w:r>
+        <w:t xml:space="preserve">             year, month, day = </w:t>
+      </w:r>
+      <w:proofErr w:type="spellStart"/>
+      <w:r>
+        <w:t>date.getDate</w:t>
+      </w:r>
+      <w:proofErr w:type="spellEnd"/>
+      <w:r>
+        <w:t>()</w:t>
+      </w:r>
+    </w:p>
+    <w:p>
+      <w:r>
+        <w:t xml:space="preserve">             </w:t>
+      </w:r>
+      <w:proofErr w:type="spellStart"/>
+      <w:r>
+        <w:t>self.day_of_week</w:t>
+      </w:r>
+      <w:proofErr w:type="spellEnd"/>
+      <w:r>
+        <w:t xml:space="preserve"> = </w:t>
+      </w:r>
+      <w:proofErr w:type="spellStart"/>
+      <w:r>
+        <w:t>day_of_week</w:t>
+      </w:r>
+      <w:proofErr w:type="spellEnd"/>
+      <w:r>
         <w:t>(</w:t>
       </w:r>
-      <w:proofErr w:type="gramEnd"/>
-      <w:r>
-        <w:t>self, date):</w:t>
-      </w:r>
-    </w:p>
-    <w:p>
-      <w:r>
-        <w:lastRenderedPageBreak/>
-        <w:t xml:space="preserve">             year, month, day = </w:t>
-      </w:r>
       <w:proofErr w:type="spellStart"/>
-      <w:proofErr w:type="gramStart"/>
-      <w:r>
-        <w:t>date.getDate</w:t>
+      <w:r>
+        <w:t>date.dayOfWeek</w:t>
       </w:r>
       <w:proofErr w:type="spellEnd"/>
-      <w:proofErr w:type="gramEnd"/>
-      <w:r>
-        <w:t>()</w:t>
+      <w:r>
+        <w:t>())</w:t>
       </w:r>
     </w:p>
     <w:p>
@@ -2260,42 +2852,9 @@
       </w:r>
       <w:proofErr w:type="spellStart"/>
       <w:r>
-        <w:t>self.day_of_week</w:t>
+        <w:t>self.date</w:t>
       </w:r>
       <w:proofErr w:type="spellEnd"/>
-      <w:r>
-        <w:t xml:space="preserve"> = </w:t>
-      </w:r>
-      <w:proofErr w:type="spellStart"/>
-      <w:r>
-        <w:t>day_of_week</w:t>
-      </w:r>
-      <w:proofErr w:type="spellEnd"/>
-      <w:r>
-        <w:t>(</w:t>
-      </w:r>
-      <w:proofErr w:type="spellStart"/>
-      <w:proofErr w:type="gramStart"/>
-      <w:r>
-        <w:t>date.dayOfWeek</w:t>
-      </w:r>
-      <w:proofErr w:type="spellEnd"/>
-      <w:proofErr w:type="gramEnd"/>
-      <w:r>
-        <w:t>())</w:t>
-      </w:r>
-    </w:p>
-    <w:p>
-      <w:r>
-        <w:t xml:space="preserve">             </w:t>
-      </w:r>
-      <w:proofErr w:type="spellStart"/>
-      <w:proofErr w:type="gramStart"/>
-      <w:r>
-        <w:t>self.date</w:t>
-      </w:r>
-      <w:proofErr w:type="spellEnd"/>
-      <w:proofErr w:type="gramEnd"/>
       <w:r>
         <w:t xml:space="preserve"> = f'{year}/{month}/{day}'</w:t>
       </w:r>
@@ -2334,19 +2893,11 @@
       </w:r>
       <w:proofErr w:type="spellStart"/>
       <w:r>
-        <w:t>show_</w:t>
-      </w:r>
-      <w:proofErr w:type="gramStart"/>
-      <w:r>
-        <w:t>chart</w:t>
+        <w:t>show_chart</w:t>
       </w:r>
       <w:proofErr w:type="spellEnd"/>
       <w:r>
-        <w:t>(</w:t>
-      </w:r>
-      <w:proofErr w:type="gramEnd"/>
-      <w:r>
-        <w:t xml:space="preserve">self, </w:t>
+        <w:t xml:space="preserve">(self, </w:t>
       </w:r>
       <w:proofErr w:type="spellStart"/>
       <w:r>
@@ -2368,12 +2919,10 @@
         <w:t xml:space="preserve">  if </w:t>
       </w:r>
       <w:proofErr w:type="spellStart"/>
-      <w:proofErr w:type="gramStart"/>
       <w:r>
         <w:t>self.date</w:t>
       </w:r>
       <w:proofErr w:type="spellEnd"/>
-      <w:proofErr w:type="gramEnd"/>
       <w:r>
         <w:t xml:space="preserve"> is None:</w:t>
       </w:r>
@@ -2472,7 +3021,7 @@
     </w:p>
     <w:p>
       <w:pPr>
-        <w:pStyle w:val="1"/>
+        <w:pStyle w:val="Heading1"/>
         <w:numPr>
           <w:ilvl w:val="0"/>
           <w:numId w:val="2"/>
@@ -2481,7 +3030,7 @@
           <w:rFonts w:asciiTheme="minorHAnsi" w:hAnsiTheme="minorHAnsi" w:cstheme="minorHAnsi"/>
         </w:rPr>
       </w:pPr>
-      <w:bookmarkStart w:id="8" w:name="_Toc46748633"/>
+      <w:bookmarkStart w:id="14" w:name="_Toc144492840"/>
       <w:r>
         <w:rPr>
           <w:rFonts w:asciiTheme="minorHAnsi" w:hAnsiTheme="minorHAnsi" w:cstheme="minorHAnsi"/>
@@ -2489,12 +3038,12 @@
         <w:lastRenderedPageBreak/>
         <w:t>User Interface Design</w:t>
       </w:r>
-      <w:bookmarkEnd w:id="8"/>
+      <w:bookmarkEnd w:id="14"/>
     </w:p>
     <w:p/>
     <w:p>
       <w:pPr>
-        <w:pStyle w:val="2"/>
+        <w:pStyle w:val="Heading2"/>
         <w:numPr>
           <w:ilvl w:val="1"/>
           <w:numId w:val="2"/>
@@ -2505,6 +3054,7 @@
           <w:szCs w:val="24"/>
         </w:rPr>
       </w:pPr>
+      <w:bookmarkStart w:id="15" w:name="_Toc144492841"/>
       <w:r>
         <w:rPr>
           <w:rFonts w:asciiTheme="minorHAnsi" w:hAnsiTheme="minorHAnsi" w:cstheme="minorHAnsi"/>
@@ -2513,6 +3063,7 @@
         </w:rPr>
         <w:t>Structural Design</w:t>
       </w:r>
+      <w:bookmarkEnd w:id="15"/>
     </w:p>
     <w:p>
       <w:pPr>
@@ -2612,11 +3163,11 @@
       <w:r>
         <w:t xml:space="preserve"> Page</w:t>
       </w:r>
-      <w:bookmarkStart w:id="9" w:name="_Int_jVvwszA2"/>
+      <w:bookmarkStart w:id="16" w:name="_Int_jVvwszA2"/>
       <w:r>
         <w:t>”,</w:t>
       </w:r>
-      <w:bookmarkEnd w:id="9"/>
+      <w:bookmarkEnd w:id="16"/>
       <w:r>
         <w:t xml:space="preserve"> there will be navigation buttons which will be created by Button Widgets of Python. There will also be a map where we can display the </w:t>
       </w:r>
@@ -2626,7 +3177,7 @@
     </w:p>
     <w:p>
       <w:pPr>
-        <w:pStyle w:val="2"/>
+        <w:pStyle w:val="Heading2"/>
         <w:numPr>
           <w:ilvl w:val="1"/>
           <w:numId w:val="2"/>
@@ -2637,6 +3188,7 @@
           <w:szCs w:val="24"/>
         </w:rPr>
       </w:pPr>
+      <w:bookmarkStart w:id="17" w:name="_Toc144492842"/>
       <w:r>
         <w:rPr>
           <w:rFonts w:asciiTheme="minorHAnsi" w:hAnsiTheme="minorHAnsi" w:cstheme="minorHAnsi"/>
@@ -2646,6 +3198,7 @@
         <w:lastRenderedPageBreak/>
         <w:t>Visual Design</w:t>
       </w:r>
+      <w:bookmarkEnd w:id="17"/>
     </w:p>
     <w:p>
       <w:r>
@@ -2698,49 +3251,433 @@
     <w:p>
       <w:pPr>
         <w:jc w:val="both"/>
-      </w:pPr>
-      <w:r>
+        <w:rPr>
+          <w:sz w:val="21"/>
+          <w:szCs w:val="21"/>
+        </w:rPr>
+      </w:pPr>
+      <w:r>
+        <w:rPr>
+          <w:sz w:val="21"/>
+          <w:szCs w:val="21"/>
+        </w:rPr>
         <w:t xml:space="preserve">We </w:t>
       </w:r>
       <w:r>
-        <w:t xml:space="preserve">have used an online visual design development website/tool named app.moqups.com was used to develop the visual design. This is just </w:t>
-      </w:r>
-      <w:r>
+        <w:rPr>
+          <w:sz w:val="21"/>
+          <w:szCs w:val="21"/>
+        </w:rPr>
+        <w:t xml:space="preserve">have used an online visual design development website/tool named app.moqups.com </w:t>
+      </w:r>
+      <w:r>
+        <w:rPr>
+          <w:sz w:val="21"/>
+          <w:szCs w:val="21"/>
+        </w:rPr>
+        <w:t xml:space="preserve">which </w:t>
+      </w:r>
+      <w:r>
+        <w:rPr>
+          <w:sz w:val="21"/>
+          <w:szCs w:val="21"/>
+        </w:rPr>
+        <w:t xml:space="preserve">was used to develop the visual design. This is just </w:t>
+      </w:r>
+      <w:r>
+        <w:rPr>
+          <w:sz w:val="21"/>
+          <w:szCs w:val="21"/>
+        </w:rPr>
         <w:t>an</w:t>
       </w:r>
       <w:r>
+        <w:rPr>
+          <w:sz w:val="21"/>
+          <w:szCs w:val="21"/>
+        </w:rPr>
         <w:t xml:space="preserve"> </w:t>
       </w:r>
       <w:r>
+        <w:rPr>
+          <w:sz w:val="21"/>
+          <w:szCs w:val="21"/>
+        </w:rPr>
         <w:t>initial design</w:t>
       </w:r>
       <w:r>
+        <w:rPr>
+          <w:sz w:val="21"/>
+          <w:szCs w:val="21"/>
+        </w:rPr>
         <w:t xml:space="preserve">. </w:t>
       </w:r>
       <w:r>
+        <w:rPr>
+          <w:sz w:val="21"/>
+          <w:szCs w:val="21"/>
+        </w:rPr>
         <w:t xml:space="preserve">We </w:t>
       </w:r>
       <w:r>
+        <w:rPr>
+          <w:sz w:val="21"/>
+          <w:szCs w:val="21"/>
+        </w:rPr>
         <w:t xml:space="preserve">have chosen buttons in grey colour as </w:t>
       </w:r>
       <w:r>
-        <w:t xml:space="preserve">it will be more convenient for the users to read the options of the buttons. The software name is highlighted with large fonts and it </w:t>
-      </w:r>
-      <w:r>
+        <w:rPr>
+          <w:sz w:val="21"/>
+          <w:szCs w:val="21"/>
+        </w:rPr>
+        <w:t>it will be more convenient for the users to read the options of the buttons.</w:t>
+      </w:r>
+      <w:r>
+        <w:rPr>
+          <w:sz w:val="21"/>
+          <w:szCs w:val="21"/>
+        </w:rPr>
+        <w:t xml:space="preserve"> This will allow user who are </w:t>
+      </w:r>
+      <w:r>
+        <w:rPr>
+          <w:sz w:val="21"/>
+          <w:szCs w:val="21"/>
+        </w:rPr>
+        <w:t>colourblind</w:t>
+      </w:r>
+      <w:r>
+        <w:rPr>
+          <w:sz w:val="21"/>
+          <w:szCs w:val="21"/>
+        </w:rPr>
+        <w:t xml:space="preserve"> </w:t>
+      </w:r>
+      <w:r>
+        <w:rPr>
+          <w:sz w:val="21"/>
+          <w:szCs w:val="21"/>
+        </w:rPr>
+        <w:t xml:space="preserve">to also have a clear idea on where the accidents will occur as everything </w:t>
+      </w:r>
+      <w:r>
+        <w:rPr>
+          <w:sz w:val="21"/>
+          <w:szCs w:val="21"/>
+        </w:rPr>
+        <w:t>will</w:t>
+      </w:r>
+      <w:r>
+        <w:rPr>
+          <w:sz w:val="21"/>
+          <w:szCs w:val="21"/>
+        </w:rPr>
+        <w:t xml:space="preserve"> be a singular colour </w:t>
+      </w:r>
+      <w:r>
+        <w:rPr>
+          <w:sz w:val="21"/>
+          <w:szCs w:val="21"/>
+        </w:rPr>
+        <w:t>therefor,</w:t>
+      </w:r>
+      <w:r>
+        <w:rPr>
+          <w:sz w:val="21"/>
+          <w:szCs w:val="21"/>
+        </w:rPr>
+        <w:t xml:space="preserve"> they can track where all these accidents happen.</w:t>
+      </w:r>
+    </w:p>
+    <w:p>
+      <w:pPr>
+        <w:jc w:val="both"/>
+        <w:rPr>
+          <w:sz w:val="21"/>
+          <w:szCs w:val="21"/>
+        </w:rPr>
+      </w:pPr>
+      <w:r>
+        <w:rPr>
+          <w:sz w:val="21"/>
+          <w:szCs w:val="21"/>
+        </w:rPr>
+        <w:t xml:space="preserve">At the very top left corner there will be a date system so </w:t>
+      </w:r>
+      <w:r>
+        <w:rPr>
+          <w:sz w:val="21"/>
+          <w:szCs w:val="21"/>
+        </w:rPr>
+        <w:t xml:space="preserve">users can choose what day or when a certain accident happened on a </w:t>
+      </w:r>
+      <w:r>
+        <w:rPr>
+          <w:sz w:val="21"/>
+          <w:szCs w:val="21"/>
+        </w:rPr>
+        <w:t xml:space="preserve">specific </w:t>
+      </w:r>
+      <w:r>
+        <w:rPr>
+          <w:sz w:val="21"/>
+          <w:szCs w:val="21"/>
+        </w:rPr>
+        <w:t xml:space="preserve">day </w:t>
+      </w:r>
+      <w:r>
+        <w:rPr>
+          <w:sz w:val="21"/>
+          <w:szCs w:val="21"/>
+        </w:rPr>
+        <w:t xml:space="preserve">to help understand road development. On the other side will be a search function which allows user to search </w:t>
+      </w:r>
+      <w:r>
+        <w:rPr>
+          <w:sz w:val="21"/>
+          <w:szCs w:val="21"/>
+        </w:rPr>
+        <w:t xml:space="preserve">a certain location of their choice </w:t>
+      </w:r>
+      <w:r>
+        <w:rPr>
+          <w:sz w:val="21"/>
+          <w:szCs w:val="21"/>
+        </w:rPr>
+        <w:t>in case</w:t>
+      </w:r>
+      <w:r>
+        <w:rPr>
+          <w:sz w:val="21"/>
+          <w:szCs w:val="21"/>
+        </w:rPr>
+        <w:t xml:space="preserve"> they are traveling </w:t>
+      </w:r>
+      <w:r>
+        <w:rPr>
+          <w:sz w:val="21"/>
+          <w:szCs w:val="21"/>
+        </w:rPr>
+        <w:t>or used to search a specific accident regarding pedestrian, car, bike, etc…</w:t>
+      </w:r>
+      <w:r>
+        <w:rPr>
+          <w:sz w:val="21"/>
+          <w:szCs w:val="21"/>
+        </w:rPr>
+        <w:t xml:space="preserve">, this also makes it easier to navigate the map </w:t>
+      </w:r>
+      <w:r>
+        <w:rPr>
+          <w:sz w:val="21"/>
+          <w:szCs w:val="21"/>
+        </w:rPr>
+        <w:t xml:space="preserve">which is located </w:t>
+      </w:r>
+      <w:r>
+        <w:rPr>
+          <w:sz w:val="21"/>
+          <w:szCs w:val="21"/>
+        </w:rPr>
+        <w:t xml:space="preserve">at the bottom right of the screen. </w:t>
+      </w:r>
+      <w:r>
+        <w:rPr>
+          <w:sz w:val="21"/>
+          <w:szCs w:val="21"/>
+        </w:rPr>
+        <w:t xml:space="preserve">Regarding the map, it was purposefully made </w:t>
+      </w:r>
+      <w:r>
+        <w:rPr>
+          <w:sz w:val="21"/>
+          <w:szCs w:val="21"/>
+        </w:rPr>
+        <w:t xml:space="preserve">grey, </w:t>
+      </w:r>
+      <w:r>
+        <w:rPr>
+          <w:sz w:val="21"/>
+          <w:szCs w:val="21"/>
+        </w:rPr>
+        <w:t>white,</w:t>
+      </w:r>
+      <w:r>
+        <w:rPr>
+          <w:sz w:val="21"/>
+          <w:szCs w:val="21"/>
+        </w:rPr>
+        <w:t xml:space="preserve"> and black to make contrasting colours easy so roads and streets can be </w:t>
+      </w:r>
+      <w:r>
+        <w:rPr>
+          <w:sz w:val="21"/>
+          <w:szCs w:val="21"/>
+        </w:rPr>
+        <w:t>seen w</w:t>
+      </w:r>
+      <w:r>
+        <w:rPr>
+          <w:sz w:val="21"/>
+          <w:szCs w:val="21"/>
+        </w:rPr>
+        <w:t xml:space="preserve">ith out much effort. In some case there will be a marker which indicates were </w:t>
+      </w:r>
+      <w:r>
+        <w:rPr>
+          <w:sz w:val="21"/>
+          <w:szCs w:val="21"/>
+        </w:rPr>
+        <w:t>an</w:t>
+      </w:r>
+      <w:r>
+        <w:rPr>
+          <w:sz w:val="21"/>
+          <w:szCs w:val="21"/>
+        </w:rPr>
+        <w:t xml:space="preserve"> </w:t>
+      </w:r>
+      <w:r>
+        <w:rPr>
+          <w:sz w:val="21"/>
+          <w:szCs w:val="21"/>
+        </w:rPr>
+        <w:t>accident-prone</w:t>
+      </w:r>
+      <w:r>
+        <w:rPr>
+          <w:sz w:val="21"/>
+          <w:szCs w:val="21"/>
+        </w:rPr>
+        <w:t xml:space="preserve"> zone is which will be displayed in the </w:t>
+      </w:r>
+      <w:r>
+        <w:rPr>
+          <w:sz w:val="21"/>
+          <w:szCs w:val="21"/>
+        </w:rPr>
+        <w:t>text under the map.</w:t>
+      </w:r>
+    </w:p>
+    <w:p>
+      <w:pPr>
+        <w:jc w:val="both"/>
+        <w:rPr>
+          <w:sz w:val="21"/>
+          <w:szCs w:val="21"/>
+        </w:rPr>
+      </w:pPr>
+      <w:r>
+        <w:rPr>
+          <w:sz w:val="21"/>
+          <w:szCs w:val="21"/>
+        </w:rPr>
+        <w:t xml:space="preserve"> The software name is highlighted with large </w:t>
+      </w:r>
+      <w:r>
+        <w:rPr>
+          <w:sz w:val="21"/>
+          <w:szCs w:val="21"/>
+        </w:rPr>
+        <w:t>fonts,</w:t>
+      </w:r>
+      <w:r>
+        <w:rPr>
+          <w:sz w:val="21"/>
+          <w:szCs w:val="21"/>
+        </w:rPr>
+        <w:t xml:space="preserve"> and it </w:t>
+      </w:r>
+      <w:r>
+        <w:rPr>
+          <w:sz w:val="21"/>
+          <w:szCs w:val="21"/>
+        </w:rPr>
         <w:t xml:space="preserve">is </w:t>
       </w:r>
       <w:r>
+        <w:rPr>
+          <w:sz w:val="21"/>
+          <w:szCs w:val="21"/>
+        </w:rPr>
         <w:t>in black colour with yel</w:t>
       </w:r>
       <w:r>
-        <w:t>lowish background.</w:t>
-      </w:r>
-      <w:r>
+        <w:rPr>
+          <w:sz w:val="21"/>
+          <w:szCs w:val="21"/>
+        </w:rPr>
+        <w:t>lowish background</w:t>
+      </w:r>
+      <w:r>
+        <w:rPr>
+          <w:sz w:val="21"/>
+          <w:szCs w:val="21"/>
+        </w:rPr>
+        <w:t xml:space="preserve"> as this is to </w:t>
+      </w:r>
+      <w:r>
+        <w:rPr>
+          <w:sz w:val="21"/>
+          <w:szCs w:val="21"/>
+        </w:rPr>
+        <w:t>clearly</w:t>
+      </w:r>
+      <w:r>
+        <w:rPr>
+          <w:sz w:val="21"/>
+          <w:szCs w:val="21"/>
+        </w:rPr>
+        <w:t xml:space="preserve"> indicate the purpose of the </w:t>
+      </w:r>
+      <w:r>
+        <w:rPr>
+          <w:sz w:val="21"/>
+          <w:szCs w:val="21"/>
+        </w:rPr>
+        <w:t>software</w:t>
+      </w:r>
+      <w:r>
+        <w:rPr>
+          <w:sz w:val="21"/>
+          <w:szCs w:val="21"/>
+        </w:rPr>
+        <w:t>, it was also place purposefully in the middle</w:t>
+      </w:r>
+      <w:r>
+        <w:rPr>
+          <w:sz w:val="21"/>
+          <w:szCs w:val="21"/>
+        </w:rPr>
+        <w:t>.</w:t>
+      </w:r>
+      <w:r>
+        <w:rPr>
+          <w:sz w:val="21"/>
+          <w:szCs w:val="21"/>
+        </w:rPr>
         <w:t xml:space="preserve"> Button widget will be used to create buttons in the software.</w:t>
+      </w:r>
+      <w:r>
+        <w:rPr>
+          <w:sz w:val="21"/>
+          <w:szCs w:val="21"/>
+        </w:rPr>
+        <w:t xml:space="preserve"> As shown each widget will go into more detail </w:t>
+      </w:r>
+      <w:r>
+        <w:rPr>
+          <w:sz w:val="21"/>
+          <w:szCs w:val="21"/>
+        </w:rPr>
+        <w:t>once pressed so that the user if needed can get a more insightful look on the certain accident that occurred.</w:t>
       </w:r>
     </w:p>
     <w:p/>
     <w:sectPr>
+      <w:headerReference w:type="default" r:id="rId12"/>
+      <w:footerReference w:type="default" r:id="rId13"/>
       <w:pgSz w:w="11906" w:h="16838"/>
       <w:pgMar w:top="1440" w:right="1440" w:bottom="1440" w:left="1440" w:header="708" w:footer="708" w:gutter="0"/>
       <w:cols w:space="708"/>
@@ -2775,6 +3712,61 @@
 </w:endnotes>
 </file>
 
+<file path=word/footer1.xml><?xml version="1.0" encoding="utf-8"?>
+<w:ftr xmlns:wpc="http://schemas.microsoft.com/office/word/2010/wordprocessingCanvas" xmlns:cx="http://schemas.microsoft.com/office/drawing/2014/chartex" xmlns:cx1="http://schemas.microsoft.com/office/drawing/2015/9/8/chartex" xmlns:cx2="http://schemas.microsoft.com/office/drawing/2015/10/21/chartex" xmlns:cx3="http://schemas.microsoft.com/office/drawing/2016/5/9/chartex" xmlns:cx4="http://schemas.microsoft.com/office/drawing/2016/5/10/chartex" xmlns:cx5="http://schemas.microsoft.com/office/drawing/2016/5/11/chartex" xmlns:cx6="http://schemas.microsoft.com/office/drawing/2016/5/12/chartex" xmlns:cx7="http://schemas.microsoft.com/office/drawing/2016/5/13/chartex" xmlns:cx8="http://schemas.microsoft.com/office/drawing/2016/5/14/chartex" xmlns:mc="http://schemas.openxmlformats.org/markup-compatibility/2006" xmlns:aink="http://schemas.microsoft.com/office/drawing/2016/ink" xmlns:am3d="http://schemas.microsoft.com/office/drawing/2017/model3d" xmlns:o="urn:schemas-microsoft-com:office:office" xmlns:oel="http://schemas.microsoft.com/office/2019/extlst" xmlns:r="http://schemas.openxmlformats.org/officeDocument/2006/relationships" xmlns:m="http://schemas.openxmlformats.org/officeDocument/2006/math" xmlns:v="urn:schemas-microsoft-com:vml" xmlns:wp14="http://schemas.microsoft.com/office/word/2010/wordprocessingDrawing" xmlns:wp="http://schemas.openxmlformats.org/drawingml/2006/wordprocessingDrawing" xmlns:w10="urn:schemas-microsoft-com:office:word" xmlns:w="http://schemas.openxmlformats.org/wordprocessingml/2006/main" xmlns:w14="http://schemas.microsoft.com/office/word/2010/wordml" xmlns:w15="http://schemas.microsoft.com/office/word/2012/wordml" xmlns:w16cex="http://schemas.microsoft.com/office/word/2018/wordml/cex" xmlns:w16cid="http://schemas.microsoft.com/office/word/2016/wordml/cid" xmlns:w16="http://schemas.microsoft.com/office/word/2018/wordml" xmlns:w16sdtdh="http://schemas.microsoft.com/office/word/2020/wordml/sdtdatahash" xmlns:w16se="http://schemas.microsoft.com/office/word/2015/wordml/symex" xmlns:wpg="http://schemas.microsoft.com/office/word/2010/wordprocessingGroup" xmlns:wpi="http://schemas.microsoft.com/office/word/2010/wordprocessingInk" xmlns:wne="http://schemas.microsoft.com/office/word/2006/wordml" xmlns:wps="http://schemas.microsoft.com/office/word/2010/wordprocessingShape" mc:Ignorable="w14 w15 w16se w16cid w16 w16cex w16sdtdh wp14">
+  <w:sdt>
+    <w:sdtPr>
+      <w:id w:val="-226529944"/>
+      <w:docPartObj>
+        <w:docPartGallery w:val="Page Numbers (Bottom of Page)"/>
+        <w:docPartUnique/>
+      </w:docPartObj>
+    </w:sdtPr>
+    <w:sdtEndPr>
+      <w:rPr>
+        <w:noProof/>
+      </w:rPr>
+    </w:sdtEndPr>
+    <w:sdtContent>
+      <w:p>
+        <w:pPr>
+          <w:pStyle w:val="Footer"/>
+        </w:pPr>
+        <w:r>
+          <w:t xml:space="preserve">Page | </w:t>
+        </w:r>
+        <w:r>
+          <w:fldChar w:fldCharType="begin"/>
+        </w:r>
+        <w:r>
+          <w:instrText xml:space="preserve"> PAGE   \* MERGEFORMAT </w:instrText>
+        </w:r>
+        <w:r>
+          <w:fldChar w:fldCharType="separate"/>
+        </w:r>
+        <w:r>
+          <w:rPr>
+            <w:noProof/>
+          </w:rPr>
+          <w:t>2</w:t>
+        </w:r>
+        <w:r>
+          <w:rPr>
+            <w:noProof/>
+          </w:rPr>
+          <w:fldChar w:fldCharType="end"/>
+        </w:r>
+      </w:p>
+    </w:sdtContent>
+  </w:sdt>
+  <w:p>
+    <w:pPr>
+      <w:pStyle w:val="Footer"/>
+    </w:pPr>
+  </w:p>
+</w:ftr>
+</file>
+
 <file path=word/footnotes.xml><?xml version="1.0" encoding="utf-8"?>
 <w:footnotes xmlns:wpc="http://schemas.microsoft.com/office/word/2010/wordprocessingCanvas" xmlns:cx="http://schemas.microsoft.com/office/drawing/2014/chartex" xmlns:cx1="http://schemas.microsoft.com/office/drawing/2015/9/8/chartex" xmlns:cx2="http://schemas.microsoft.com/office/drawing/2015/10/21/chartex" xmlns:cx3="http://schemas.microsoft.com/office/drawing/2016/5/9/chartex" xmlns:cx4="http://schemas.microsoft.com/office/drawing/2016/5/10/chartex" xmlns:cx5="http://schemas.microsoft.com/office/drawing/2016/5/11/chartex" xmlns:cx6="http://schemas.microsoft.com/office/drawing/2016/5/12/chartex" xmlns:cx7="http://schemas.microsoft.com/office/drawing/2016/5/13/chartex" xmlns:cx8="http://schemas.microsoft.com/office/drawing/2016/5/14/chartex" xmlns:mc="http://schemas.openxmlformats.org/markup-compatibility/2006" xmlns:aink="http://schemas.microsoft.com/office/drawing/2016/ink" xmlns:am3d="http://schemas.microsoft.com/office/drawing/2017/model3d" xmlns:o="urn:schemas-microsoft-com:office:office" xmlns:oel="http://schemas.microsoft.com/office/2019/extlst" xmlns:r="http://schemas.openxmlformats.org/officeDocument/2006/relationships" xmlns:m="http://schemas.openxmlformats.org/officeDocument/2006/math" xmlns:v="urn:schemas-microsoft-com:vml" xmlns:wp14="http://schemas.microsoft.com/office/word/2010/wordprocessingDrawing" xmlns:wp="http://schemas.openxmlformats.org/drawingml/2006/wordprocessingDrawing" xmlns:w10="urn:schemas-microsoft-com:office:word" xmlns:w="http://schemas.openxmlformats.org/wordprocessingml/2006/main" xmlns:w14="http://schemas.microsoft.com/office/word/2010/wordml" xmlns:w15="http://schemas.microsoft.com/office/word/2012/wordml" xmlns:w16cex="http://schemas.microsoft.com/office/word/2018/wordml/cex" xmlns:w16cid="http://schemas.microsoft.com/office/word/2016/wordml/cid" xmlns:w16="http://schemas.microsoft.com/office/word/2018/wordml" xmlns:w16sdtdh="http://schemas.microsoft.com/office/word/2020/wordml/sdtdatahash" xmlns:w16se="http://schemas.microsoft.com/office/word/2015/wordml/symex" xmlns:wpg="http://schemas.microsoft.com/office/word/2010/wordprocessingGroup" xmlns:wpi="http://schemas.microsoft.com/office/word/2010/wordprocessingInk" xmlns:wne="http://schemas.microsoft.com/office/word/2006/wordml" xmlns:wps="http://schemas.microsoft.com/office/word/2010/wordprocessingShape" mc:Ignorable="w14 w15 w16se w16cid w16 w16cex w16sdtdh wp14">
   <w:footnote w:type="separator" w:id="-1">
@@ -2798,6 +3790,63 @@
     </w:p>
   </w:footnote>
 </w:footnotes>
+</file>
+
+<file path=word/header1.xml><?xml version="1.0" encoding="utf-8"?>
+<w:hdr xmlns:wpc="http://schemas.microsoft.com/office/word/2010/wordprocessingCanvas" xmlns:cx="http://schemas.microsoft.com/office/drawing/2014/chartex" xmlns:cx1="http://schemas.microsoft.com/office/drawing/2015/9/8/chartex" xmlns:cx2="http://schemas.microsoft.com/office/drawing/2015/10/21/chartex" xmlns:cx3="http://schemas.microsoft.com/office/drawing/2016/5/9/chartex" xmlns:cx4="http://schemas.microsoft.com/office/drawing/2016/5/10/chartex" xmlns:cx5="http://schemas.microsoft.com/office/drawing/2016/5/11/chartex" xmlns:cx6="http://schemas.microsoft.com/office/drawing/2016/5/12/chartex" xmlns:cx7="http://schemas.microsoft.com/office/drawing/2016/5/13/chartex" xmlns:cx8="http://schemas.microsoft.com/office/drawing/2016/5/14/chartex" xmlns:mc="http://schemas.openxmlformats.org/markup-compatibility/2006" xmlns:aink="http://schemas.microsoft.com/office/drawing/2016/ink" xmlns:am3d="http://schemas.microsoft.com/office/drawing/2017/model3d" xmlns:o="urn:schemas-microsoft-com:office:office" xmlns:oel="http://schemas.microsoft.com/office/2019/extlst" xmlns:r="http://schemas.openxmlformats.org/officeDocument/2006/relationships" xmlns:m="http://schemas.openxmlformats.org/officeDocument/2006/math" xmlns:v="urn:schemas-microsoft-com:vml" xmlns:wp14="http://schemas.microsoft.com/office/word/2010/wordprocessingDrawing" xmlns:wp="http://schemas.openxmlformats.org/drawingml/2006/wordprocessingDrawing" xmlns:w10="urn:schemas-microsoft-com:office:word" xmlns:w="http://schemas.openxmlformats.org/wordprocessingml/2006/main" xmlns:w14="http://schemas.microsoft.com/office/word/2010/wordml" xmlns:w15="http://schemas.microsoft.com/office/word/2012/wordml" xmlns:w16cex="http://schemas.microsoft.com/office/word/2018/wordml/cex" xmlns:w16cid="http://schemas.microsoft.com/office/word/2016/wordml/cid" xmlns:w16="http://schemas.microsoft.com/office/word/2018/wordml" xmlns:w16sdtdh="http://schemas.microsoft.com/office/word/2020/wordml/sdtdatahash" xmlns:w16se="http://schemas.microsoft.com/office/word/2015/wordml/symex" xmlns:wpg="http://schemas.microsoft.com/office/word/2010/wordprocessingGroup" xmlns:wpi="http://schemas.microsoft.com/office/word/2010/wordprocessingInk" xmlns:wne="http://schemas.microsoft.com/office/word/2006/wordml" xmlns:wps="http://schemas.microsoft.com/office/word/2010/wordprocessingShape" mc:Ignorable="w14 w15 w16se w16cid w16 w16cex w16sdtdh wp14">
+  <w:p>
+    <w:pPr>
+      <w:pBdr>
+        <w:left w:val="single" w:sz="12" w:space="11" w:color="4A66AC" w:themeColor="accent1"/>
+      </w:pBdr>
+      <w:tabs>
+        <w:tab w:val="left" w:pos="3620"/>
+        <w:tab w:val="left" w:pos="3964"/>
+      </w:tabs>
+      <w:spacing w:after="0"/>
+      <w:rPr>
+        <w:rFonts w:asciiTheme="majorHAnsi" w:eastAsiaTheme="majorEastAsia" w:hAnsiTheme="majorHAnsi" w:cstheme="majorBidi"/>
+        <w:color w:val="374C80" w:themeColor="accent1" w:themeShade="BF"/>
+        <w:sz w:val="26"/>
+        <w:szCs w:val="26"/>
+      </w:rPr>
+    </w:pPr>
+    <w:sdt>
+      <w:sdtPr>
+        <w:rPr>
+          <w:rFonts w:asciiTheme="majorHAnsi" w:eastAsiaTheme="majorEastAsia" w:hAnsiTheme="majorHAnsi" w:cstheme="majorBidi"/>
+          <w:color w:val="374C80" w:themeColor="accent1" w:themeShade="BF"/>
+          <w:sz w:val="26"/>
+          <w:szCs w:val="26"/>
+        </w:rPr>
+        <w:alias w:val="Title"/>
+        <w:tag w:val=""/>
+        <w:id w:val="-932208079"/>
+        <w:placeholder>
+          <w:docPart w:val="13B6BBA9D021474A8F76F3CD2B915F2F"/>
+        </w:placeholder>
+        <w:dataBinding w:prefixMappings="xmlns:ns0='http://purl.org/dc/elements/1.1/' xmlns:ns1='http://schemas.openxmlformats.org/package/2006/metadata/core-properties' " w:xpath="/ns1:coreProperties[1]/ns0:title[1]" w:storeItemID="{6C3C8BC8-F283-45AE-878A-BAB7291924A1}"/>
+        <w:text/>
+      </w:sdtPr>
+      <w:sdtContent>
+        <w:r>
+          <w:rPr>
+            <w:rFonts w:asciiTheme="majorHAnsi" w:eastAsiaTheme="majorEastAsia" w:hAnsiTheme="majorHAnsi" w:cstheme="majorBidi"/>
+            <w:color w:val="374C80" w:themeColor="accent1" w:themeShade="BF"/>
+            <w:sz w:val="26"/>
+            <w:szCs w:val="26"/>
+          </w:rPr>
+          <w:t>Software Design Document</w:t>
+        </w:r>
+      </w:sdtContent>
+    </w:sdt>
+  </w:p>
+  <w:p>
+    <w:pPr>
+      <w:pStyle w:val="Header"/>
+    </w:pPr>
+  </w:p>
+</w:hdr>
 </file>
 
 <file path=word/intelligence2.xml><?xml version="1.0" encoding="utf-8"?>
@@ -3905,16 +4954,16 @@
     <w:lsdException w:name="Unresolved Mention" w:semiHidden="1" w:unhideWhenUsed="1"/>
     <w:lsdException w:name="Smart Link" w:semiHidden="1" w:unhideWhenUsed="1"/>
   </w:latentStyles>
-  <w:style w:type="paragraph" w:default="1" w:styleId="a">
+  <w:style w:type="paragraph" w:default="1" w:styleId="Normal">
     <w:name w:val="Normal"/>
     <w:qFormat/>
     <w:rsid w:val="00926CFD"/>
   </w:style>
-  <w:style w:type="paragraph" w:styleId="1">
+  <w:style w:type="paragraph" w:styleId="Heading1">
     <w:name w:val="heading 1"/>
-    <w:basedOn w:val="a"/>
-    <w:next w:val="a"/>
-    <w:link w:val="1Char"/>
+    <w:basedOn w:val="Normal"/>
+    <w:next w:val="Normal"/>
+    <w:link w:val="Heading1Char"/>
     <w:uiPriority w:val="9"/>
     <w:qFormat/>
     <w:rsid w:val="00926CFD"/>
@@ -3933,11 +4982,11 @@
       <w:szCs w:val="28"/>
     </w:rPr>
   </w:style>
-  <w:style w:type="paragraph" w:styleId="2">
+  <w:style w:type="paragraph" w:styleId="Heading2">
     <w:name w:val="heading 2"/>
-    <w:basedOn w:val="a"/>
-    <w:next w:val="a"/>
-    <w:link w:val="2Char"/>
+    <w:basedOn w:val="Normal"/>
+    <w:next w:val="Normal"/>
+    <w:link w:val="Heading2Char"/>
     <w:uiPriority w:val="9"/>
     <w:unhideWhenUsed/>
     <w:qFormat/>
@@ -3957,11 +5006,11 @@
       <w:szCs w:val="26"/>
     </w:rPr>
   </w:style>
-  <w:style w:type="paragraph" w:styleId="3">
+  <w:style w:type="paragraph" w:styleId="Heading3">
     <w:name w:val="heading 3"/>
-    <w:basedOn w:val="a"/>
-    <w:next w:val="a"/>
-    <w:link w:val="3Char"/>
+    <w:basedOn w:val="Normal"/>
+    <w:next w:val="Normal"/>
+    <w:link w:val="Heading3Char"/>
     <w:uiPriority w:val="9"/>
     <w:unhideWhenUsed/>
     <w:qFormat/>
@@ -3979,11 +5028,11 @@
       <w:color w:val="4A66AC" w:themeColor="accent1"/>
     </w:rPr>
   </w:style>
-  <w:style w:type="paragraph" w:styleId="4">
+  <w:style w:type="paragraph" w:styleId="Heading4">
     <w:name w:val="heading 4"/>
-    <w:basedOn w:val="a"/>
-    <w:next w:val="a"/>
-    <w:link w:val="4Char"/>
+    <w:basedOn w:val="Normal"/>
+    <w:next w:val="Normal"/>
+    <w:link w:val="Heading4Char"/>
     <w:uiPriority w:val="9"/>
     <w:semiHidden/>
     <w:unhideWhenUsed/>
@@ -4004,11 +5053,11 @@
       <w:color w:val="4A66AC" w:themeColor="accent1"/>
     </w:rPr>
   </w:style>
-  <w:style w:type="paragraph" w:styleId="5">
+  <w:style w:type="paragraph" w:styleId="Heading5">
     <w:name w:val="heading 5"/>
-    <w:basedOn w:val="a"/>
-    <w:next w:val="a"/>
-    <w:link w:val="5Char"/>
+    <w:basedOn w:val="Normal"/>
+    <w:next w:val="Normal"/>
+    <w:link w:val="Heading5Char"/>
     <w:uiPriority w:val="9"/>
     <w:semiHidden/>
     <w:unhideWhenUsed/>
@@ -4025,11 +5074,11 @@
       <w:color w:val="243255" w:themeColor="accent1" w:themeShade="7F"/>
     </w:rPr>
   </w:style>
-  <w:style w:type="paragraph" w:styleId="6">
+  <w:style w:type="paragraph" w:styleId="Heading6">
     <w:name w:val="heading 6"/>
-    <w:basedOn w:val="a"/>
-    <w:next w:val="a"/>
-    <w:link w:val="6Char"/>
+    <w:basedOn w:val="Normal"/>
+    <w:next w:val="Normal"/>
+    <w:link w:val="Heading6Char"/>
     <w:uiPriority w:val="9"/>
     <w:semiHidden/>
     <w:unhideWhenUsed/>
@@ -4048,11 +5097,11 @@
       <w:color w:val="243255" w:themeColor="accent1" w:themeShade="7F"/>
     </w:rPr>
   </w:style>
-  <w:style w:type="paragraph" w:styleId="7">
+  <w:style w:type="paragraph" w:styleId="Heading7">
     <w:name w:val="heading 7"/>
-    <w:basedOn w:val="a"/>
-    <w:next w:val="a"/>
-    <w:link w:val="7Char"/>
+    <w:basedOn w:val="Normal"/>
+    <w:next w:val="Normal"/>
+    <w:link w:val="Heading7Char"/>
     <w:uiPriority w:val="9"/>
     <w:semiHidden/>
     <w:unhideWhenUsed/>
@@ -4071,11 +5120,11 @@
       <w:color w:val="404040" w:themeColor="text1" w:themeTint="BF"/>
     </w:rPr>
   </w:style>
-  <w:style w:type="paragraph" w:styleId="8">
+  <w:style w:type="paragraph" w:styleId="Heading8">
     <w:name w:val="heading 8"/>
-    <w:basedOn w:val="a"/>
-    <w:next w:val="a"/>
-    <w:link w:val="8Char"/>
+    <w:basedOn w:val="Normal"/>
+    <w:next w:val="Normal"/>
+    <w:link w:val="Heading8Char"/>
     <w:uiPriority w:val="9"/>
     <w:semiHidden/>
     <w:unhideWhenUsed/>
@@ -4094,11 +5143,11 @@
       <w:szCs w:val="20"/>
     </w:rPr>
   </w:style>
-  <w:style w:type="paragraph" w:styleId="9">
+  <w:style w:type="paragraph" w:styleId="Heading9">
     <w:name w:val="heading 9"/>
-    <w:basedOn w:val="a"/>
-    <w:next w:val="a"/>
-    <w:link w:val="9Char"/>
+    <w:basedOn w:val="Normal"/>
+    <w:next w:val="Normal"/>
+    <w:link w:val="Heading9Char"/>
     <w:uiPriority w:val="9"/>
     <w:semiHidden/>
     <w:unhideWhenUsed/>
@@ -4119,13 +5168,13 @@
       <w:szCs w:val="20"/>
     </w:rPr>
   </w:style>
-  <w:style w:type="character" w:default="1" w:styleId="a0">
+  <w:style w:type="character" w:default="1" w:styleId="DefaultParagraphFont">
     <w:name w:val="Default Paragraph Font"/>
     <w:uiPriority w:val="1"/>
     <w:semiHidden/>
     <w:unhideWhenUsed/>
   </w:style>
-  <w:style w:type="table" w:default="1" w:styleId="a1">
+  <w:style w:type="table" w:default="1" w:styleId="TableNormal">
     <w:name w:val="Normal Table"/>
     <w:uiPriority w:val="99"/>
     <w:semiHidden/>
@@ -4140,16 +5189,16 @@
       </w:tblCellMar>
     </w:tblPr>
   </w:style>
-  <w:style w:type="numbering" w:default="1" w:styleId="a2">
+  <w:style w:type="numbering" w:default="1" w:styleId="NoList">
     <w:name w:val="No List"/>
     <w:uiPriority w:val="99"/>
     <w:semiHidden/>
     <w:unhideWhenUsed/>
   </w:style>
-  <w:style w:type="character" w:customStyle="1" w:styleId="1Char">
-    <w:name w:val="제목 1 Char"/>
-    <w:basedOn w:val="a0"/>
-    <w:link w:val="1"/>
+  <w:style w:type="character" w:customStyle="1" w:styleId="Heading1Char">
+    <w:name w:val="Heading 1 Char"/>
+    <w:basedOn w:val="DefaultParagraphFont"/>
+    <w:link w:val="Heading1"/>
     <w:uiPriority w:val="9"/>
     <w:rsid w:val="00926CFD"/>
     <w:rPr>
@@ -4161,10 +5210,10 @@
       <w:szCs w:val="28"/>
     </w:rPr>
   </w:style>
-  <w:style w:type="character" w:customStyle="1" w:styleId="2Char">
-    <w:name w:val="제목 2 Char"/>
-    <w:basedOn w:val="a0"/>
-    <w:link w:val="2"/>
+  <w:style w:type="character" w:customStyle="1" w:styleId="Heading2Char">
+    <w:name w:val="Heading 2 Char"/>
+    <w:basedOn w:val="DefaultParagraphFont"/>
+    <w:link w:val="Heading2"/>
     <w:uiPriority w:val="9"/>
     <w:rsid w:val="00926CFD"/>
     <w:rPr>
@@ -4176,10 +5225,10 @@
       <w:szCs w:val="26"/>
     </w:rPr>
   </w:style>
-  <w:style w:type="character" w:customStyle="1" w:styleId="3Char">
-    <w:name w:val="제목 3 Char"/>
-    <w:basedOn w:val="a0"/>
-    <w:link w:val="3"/>
+  <w:style w:type="character" w:customStyle="1" w:styleId="Heading3Char">
+    <w:name w:val="Heading 3 Char"/>
+    <w:basedOn w:val="DefaultParagraphFont"/>
+    <w:link w:val="Heading3"/>
     <w:uiPriority w:val="9"/>
     <w:rsid w:val="00926CFD"/>
     <w:rPr>
@@ -4189,10 +5238,10 @@
       <w:color w:val="4A66AC" w:themeColor="accent1"/>
     </w:rPr>
   </w:style>
-  <w:style w:type="character" w:customStyle="1" w:styleId="4Char">
-    <w:name w:val="제목 4 Char"/>
-    <w:basedOn w:val="a0"/>
-    <w:link w:val="4"/>
+  <w:style w:type="character" w:customStyle="1" w:styleId="Heading4Char">
+    <w:name w:val="Heading 4 Char"/>
+    <w:basedOn w:val="DefaultParagraphFont"/>
+    <w:link w:val="Heading4"/>
     <w:uiPriority w:val="9"/>
     <w:semiHidden/>
     <w:rsid w:val="00926CFD"/>
@@ -4205,10 +5254,10 @@
       <w:color w:val="4A66AC" w:themeColor="accent1"/>
     </w:rPr>
   </w:style>
-  <w:style w:type="character" w:customStyle="1" w:styleId="5Char">
-    <w:name w:val="제목 5 Char"/>
-    <w:basedOn w:val="a0"/>
-    <w:link w:val="5"/>
+  <w:style w:type="character" w:customStyle="1" w:styleId="Heading5Char">
+    <w:name w:val="Heading 5 Char"/>
+    <w:basedOn w:val="DefaultParagraphFont"/>
+    <w:link w:val="Heading5"/>
     <w:uiPriority w:val="9"/>
     <w:semiHidden/>
     <w:rsid w:val="00926CFD"/>
@@ -4217,10 +5266,10 @@
       <w:color w:val="243255" w:themeColor="accent1" w:themeShade="7F"/>
     </w:rPr>
   </w:style>
-  <w:style w:type="character" w:customStyle="1" w:styleId="6Char">
-    <w:name w:val="제목 6 Char"/>
-    <w:basedOn w:val="a0"/>
-    <w:link w:val="6"/>
+  <w:style w:type="character" w:customStyle="1" w:styleId="Heading6Char">
+    <w:name w:val="Heading 6 Char"/>
+    <w:basedOn w:val="DefaultParagraphFont"/>
+    <w:link w:val="Heading6"/>
     <w:uiPriority w:val="9"/>
     <w:semiHidden/>
     <w:rsid w:val="00926CFD"/>
@@ -4231,10 +5280,10 @@
       <w:color w:val="243255" w:themeColor="accent1" w:themeShade="7F"/>
     </w:rPr>
   </w:style>
-  <w:style w:type="character" w:customStyle="1" w:styleId="7Char">
-    <w:name w:val="제목 7 Char"/>
-    <w:basedOn w:val="a0"/>
-    <w:link w:val="7"/>
+  <w:style w:type="character" w:customStyle="1" w:styleId="Heading7Char">
+    <w:name w:val="Heading 7 Char"/>
+    <w:basedOn w:val="DefaultParagraphFont"/>
+    <w:link w:val="Heading7"/>
     <w:uiPriority w:val="9"/>
     <w:semiHidden/>
     <w:rsid w:val="00926CFD"/>
@@ -4245,10 +5294,10 @@
       <w:color w:val="404040" w:themeColor="text1" w:themeTint="BF"/>
     </w:rPr>
   </w:style>
-  <w:style w:type="character" w:customStyle="1" w:styleId="8Char">
-    <w:name w:val="제목 8 Char"/>
-    <w:basedOn w:val="a0"/>
-    <w:link w:val="8"/>
+  <w:style w:type="character" w:customStyle="1" w:styleId="Heading8Char">
+    <w:name w:val="Heading 8 Char"/>
+    <w:basedOn w:val="DefaultParagraphFont"/>
+    <w:link w:val="Heading8"/>
     <w:uiPriority w:val="9"/>
     <w:semiHidden/>
     <w:rsid w:val="00926CFD"/>
@@ -4259,10 +5308,10 @@
       <w:szCs w:val="20"/>
     </w:rPr>
   </w:style>
-  <w:style w:type="character" w:customStyle="1" w:styleId="9Char">
-    <w:name w:val="제목 9 Char"/>
-    <w:basedOn w:val="a0"/>
-    <w:link w:val="9"/>
+  <w:style w:type="character" w:customStyle="1" w:styleId="Heading9Char">
+    <w:name w:val="Heading 9 Char"/>
+    <w:basedOn w:val="DefaultParagraphFont"/>
+    <w:link w:val="Heading9"/>
     <w:uiPriority w:val="9"/>
     <w:semiHidden/>
     <w:rsid w:val="00926CFD"/>
@@ -4275,10 +5324,10 @@
       <w:szCs w:val="20"/>
     </w:rPr>
   </w:style>
-  <w:style w:type="paragraph" w:styleId="a3">
+  <w:style w:type="paragraph" w:styleId="Caption">
     <w:name w:val="caption"/>
-    <w:basedOn w:val="a"/>
-    <w:next w:val="a"/>
+    <w:basedOn w:val="Normal"/>
+    <w:next w:val="Normal"/>
     <w:uiPriority w:val="35"/>
     <w:semiHidden/>
     <w:unhideWhenUsed/>
@@ -4295,11 +5344,11 @@
       <w:szCs w:val="18"/>
     </w:rPr>
   </w:style>
-  <w:style w:type="paragraph" w:styleId="a4">
+  <w:style w:type="paragraph" w:styleId="Title">
     <w:name w:val="Title"/>
-    <w:basedOn w:val="a"/>
-    <w:next w:val="a"/>
-    <w:link w:val="Char"/>
+    <w:basedOn w:val="Normal"/>
+    <w:next w:val="Normal"/>
+    <w:link w:val="TitleChar"/>
     <w:uiPriority w:val="10"/>
     <w:qFormat/>
     <w:rsid w:val="00926CFD"/>
@@ -4318,10 +5367,10 @@
       <w:szCs w:val="52"/>
     </w:rPr>
   </w:style>
-  <w:style w:type="character" w:customStyle="1" w:styleId="Char">
-    <w:name w:val="제목 Char"/>
-    <w:basedOn w:val="a0"/>
-    <w:link w:val="a4"/>
+  <w:style w:type="character" w:customStyle="1" w:styleId="TitleChar">
+    <w:name w:val="Title Char"/>
+    <w:basedOn w:val="DefaultParagraphFont"/>
+    <w:link w:val="Title"/>
     <w:uiPriority w:val="10"/>
     <w:rsid w:val="00926CFD"/>
     <w:rPr>
@@ -4332,11 +5381,11 @@
       <w:szCs w:val="52"/>
     </w:rPr>
   </w:style>
-  <w:style w:type="paragraph" w:styleId="a5">
+  <w:style w:type="paragraph" w:styleId="Subtitle">
     <w:name w:val="Subtitle"/>
-    <w:basedOn w:val="a"/>
-    <w:next w:val="a"/>
-    <w:link w:val="Char0"/>
+    <w:basedOn w:val="Normal"/>
+    <w:next w:val="Normal"/>
+    <w:link w:val="SubtitleChar"/>
     <w:uiPriority w:val="11"/>
     <w:qFormat/>
     <w:rsid w:val="00926CFD"/>
@@ -4355,10 +5404,10 @@
       <w:szCs w:val="24"/>
     </w:rPr>
   </w:style>
-  <w:style w:type="character" w:customStyle="1" w:styleId="Char0">
-    <w:name w:val="부제 Char"/>
-    <w:basedOn w:val="a0"/>
-    <w:link w:val="a5"/>
+  <w:style w:type="character" w:customStyle="1" w:styleId="SubtitleChar">
+    <w:name w:val="Subtitle Char"/>
+    <w:basedOn w:val="DefaultParagraphFont"/>
+    <w:link w:val="Subtitle"/>
     <w:uiPriority w:val="11"/>
     <w:rsid w:val="00926CFD"/>
     <w:rPr>
@@ -4371,9 +5420,9 @@
       <w:szCs w:val="24"/>
     </w:rPr>
   </w:style>
-  <w:style w:type="character" w:styleId="a6">
+  <w:style w:type="character" w:styleId="Strong">
     <w:name w:val="Strong"/>
-    <w:basedOn w:val="a0"/>
+    <w:basedOn w:val="DefaultParagraphFont"/>
     <w:uiPriority w:val="22"/>
     <w:qFormat/>
     <w:rsid w:val="00926CFD"/>
@@ -4382,9 +5431,9 @@
       <w:bCs/>
     </w:rPr>
   </w:style>
-  <w:style w:type="character" w:styleId="a7">
+  <w:style w:type="character" w:styleId="Emphasis">
     <w:name w:val="Emphasis"/>
-    <w:basedOn w:val="a0"/>
+    <w:basedOn w:val="DefaultParagraphFont"/>
     <w:uiPriority w:val="20"/>
     <w:qFormat/>
     <w:rsid w:val="00926CFD"/>
@@ -4393,7 +5442,7 @@
       <w:iCs/>
     </w:rPr>
   </w:style>
-  <w:style w:type="paragraph" w:styleId="a8">
+  <w:style w:type="paragraph" w:styleId="NoSpacing">
     <w:name w:val="No Spacing"/>
     <w:uiPriority w:val="1"/>
     <w:qFormat/>
@@ -4402,11 +5451,11 @@
       <w:spacing w:after="0" w:line="240" w:lineRule="auto"/>
     </w:pPr>
   </w:style>
-  <w:style w:type="paragraph" w:styleId="a9">
+  <w:style w:type="paragraph" w:styleId="Quote">
     <w:name w:val="Quote"/>
-    <w:basedOn w:val="a"/>
-    <w:next w:val="a"/>
-    <w:link w:val="Char1"/>
+    <w:basedOn w:val="Normal"/>
+    <w:next w:val="Normal"/>
+    <w:link w:val="QuoteChar"/>
     <w:uiPriority w:val="29"/>
     <w:qFormat/>
     <w:rsid w:val="00926CFD"/>
@@ -4416,10 +5465,10 @@
       <w:color w:val="000000" w:themeColor="text1"/>
     </w:rPr>
   </w:style>
-  <w:style w:type="character" w:customStyle="1" w:styleId="Char1">
-    <w:name w:val="인용 Char"/>
-    <w:basedOn w:val="a0"/>
-    <w:link w:val="a9"/>
+  <w:style w:type="character" w:customStyle="1" w:styleId="QuoteChar">
+    <w:name w:val="Quote Char"/>
+    <w:basedOn w:val="DefaultParagraphFont"/>
+    <w:link w:val="Quote"/>
     <w:uiPriority w:val="29"/>
     <w:rsid w:val="00926CFD"/>
     <w:rPr>
@@ -4428,11 +5477,11 @@
       <w:color w:val="000000" w:themeColor="text1"/>
     </w:rPr>
   </w:style>
-  <w:style w:type="paragraph" w:styleId="aa">
+  <w:style w:type="paragraph" w:styleId="IntenseQuote">
     <w:name w:val="Intense Quote"/>
-    <w:basedOn w:val="a"/>
-    <w:next w:val="a"/>
-    <w:link w:val="Char2"/>
+    <w:basedOn w:val="Normal"/>
+    <w:next w:val="Normal"/>
+    <w:link w:val="IntenseQuoteChar"/>
     <w:uiPriority w:val="30"/>
     <w:qFormat/>
     <w:rsid w:val="00926CFD"/>
@@ -4451,10 +5500,10 @@
       <w:color w:val="4A66AC" w:themeColor="accent1"/>
     </w:rPr>
   </w:style>
-  <w:style w:type="character" w:customStyle="1" w:styleId="Char2">
-    <w:name w:val="강한 인용 Char"/>
-    <w:basedOn w:val="a0"/>
-    <w:link w:val="aa"/>
+  <w:style w:type="character" w:customStyle="1" w:styleId="IntenseQuoteChar">
+    <w:name w:val="Intense Quote Char"/>
+    <w:basedOn w:val="DefaultParagraphFont"/>
+    <w:link w:val="IntenseQuote"/>
     <w:uiPriority w:val="30"/>
     <w:rsid w:val="00926CFD"/>
     <w:rPr>
@@ -4465,9 +5514,9 @@
       <w:color w:val="4A66AC" w:themeColor="accent1"/>
     </w:rPr>
   </w:style>
-  <w:style w:type="character" w:styleId="ab">
+  <w:style w:type="character" w:styleId="SubtleEmphasis">
     <w:name w:val="Subtle Emphasis"/>
-    <w:basedOn w:val="a0"/>
+    <w:basedOn w:val="DefaultParagraphFont"/>
     <w:uiPriority w:val="19"/>
     <w:qFormat/>
     <w:rsid w:val="00926CFD"/>
@@ -4477,9 +5526,9 @@
       <w:color w:val="808080" w:themeColor="text1" w:themeTint="7F"/>
     </w:rPr>
   </w:style>
-  <w:style w:type="character" w:styleId="ac">
+  <w:style w:type="character" w:styleId="IntenseEmphasis">
     <w:name w:val="Intense Emphasis"/>
-    <w:basedOn w:val="a0"/>
+    <w:basedOn w:val="DefaultParagraphFont"/>
     <w:uiPriority w:val="21"/>
     <w:qFormat/>
     <w:rsid w:val="00926CFD"/>
@@ -4491,9 +5540,9 @@
       <w:color w:val="4A66AC" w:themeColor="accent1"/>
     </w:rPr>
   </w:style>
-  <w:style w:type="character" w:styleId="ad">
+  <w:style w:type="character" w:styleId="SubtleReference">
     <w:name w:val="Subtle Reference"/>
-    <w:basedOn w:val="a0"/>
+    <w:basedOn w:val="DefaultParagraphFont"/>
     <w:uiPriority w:val="31"/>
     <w:qFormat/>
     <w:rsid w:val="00926CFD"/>
@@ -4503,9 +5552,9 @@
       <w:u w:val="single"/>
     </w:rPr>
   </w:style>
-  <w:style w:type="character" w:styleId="ae">
+  <w:style w:type="character" w:styleId="IntenseReference">
     <w:name w:val="Intense Reference"/>
-    <w:basedOn w:val="a0"/>
+    <w:basedOn w:val="DefaultParagraphFont"/>
     <w:uiPriority w:val="32"/>
     <w:qFormat/>
     <w:rsid w:val="00926CFD"/>
@@ -4518,9 +5567,9 @@
       <w:u w:val="single"/>
     </w:rPr>
   </w:style>
-  <w:style w:type="character" w:styleId="af">
+  <w:style w:type="character" w:styleId="BookTitle">
     <w:name w:val="Book Title"/>
-    <w:basedOn w:val="a0"/>
+    <w:basedOn w:val="DefaultParagraphFont"/>
     <w:uiPriority w:val="33"/>
     <w:qFormat/>
     <w:rsid w:val="00926CFD"/>
@@ -4531,10 +5580,10 @@
       <w:spacing w:val="5"/>
     </w:rPr>
   </w:style>
-  <w:style w:type="paragraph" w:styleId="TOC">
+  <w:style w:type="paragraph" w:styleId="TOCHeading">
     <w:name w:val="TOC Heading"/>
-    <w:basedOn w:val="1"/>
-    <w:next w:val="a"/>
+    <w:basedOn w:val="Heading1"/>
+    <w:next w:val="Normal"/>
     <w:uiPriority w:val="39"/>
     <w:unhideWhenUsed/>
     <w:qFormat/>
@@ -4543,9 +5592,9 @@
       <w:outlineLvl w:val="9"/>
     </w:pPr>
   </w:style>
-  <w:style w:type="paragraph" w:styleId="af0">
+  <w:style w:type="paragraph" w:styleId="ListParagraph">
     <w:name w:val="List Paragraph"/>
-    <w:basedOn w:val="a"/>
+    <w:basedOn w:val="Normal"/>
     <w:uiPriority w:val="34"/>
     <w:qFormat/>
     <w:rsid w:val="00926CFD"/>
@@ -4554,10 +5603,10 @@
       <w:contextualSpacing/>
     </w:pPr>
   </w:style>
-  <w:style w:type="paragraph" w:styleId="10">
+  <w:style w:type="paragraph" w:styleId="TOC1">
     <w:name w:val="toc 1"/>
-    <w:basedOn w:val="a"/>
-    <w:next w:val="a"/>
+    <w:basedOn w:val="Normal"/>
+    <w:next w:val="Normal"/>
     <w:autoRedefine/>
     <w:uiPriority w:val="39"/>
     <w:unhideWhenUsed/>
@@ -4566,9 +5615,9 @@
       <w:spacing w:after="100"/>
     </w:pPr>
   </w:style>
-  <w:style w:type="character" w:styleId="af1">
+  <w:style w:type="character" w:styleId="Hyperlink">
     <w:name w:val="Hyperlink"/>
-    <w:basedOn w:val="a0"/>
+    <w:basedOn w:val="DefaultParagraphFont"/>
     <w:uiPriority w:val="99"/>
     <w:unhideWhenUsed/>
     <w:rsid w:val="00926CFD"/>
@@ -4577,10 +5626,10 @@
       <w:u w:val="single"/>
     </w:rPr>
   </w:style>
-  <w:style w:type="paragraph" w:styleId="20">
+  <w:style w:type="paragraph" w:styleId="TOC2">
     <w:name w:val="toc 2"/>
-    <w:basedOn w:val="a"/>
-    <w:next w:val="a"/>
+    <w:basedOn w:val="Normal"/>
+    <w:next w:val="Normal"/>
     <w:autoRedefine/>
     <w:uiPriority w:val="39"/>
     <w:unhideWhenUsed/>
@@ -4590,10 +5639,10 @@
       <w:ind w:left="220"/>
     </w:pPr>
   </w:style>
-  <w:style w:type="paragraph" w:styleId="30">
+  <w:style w:type="paragraph" w:styleId="TOC3">
     <w:name w:val="toc 3"/>
-    <w:basedOn w:val="a"/>
-    <w:next w:val="a"/>
+    <w:basedOn w:val="Normal"/>
+    <w:next w:val="Normal"/>
     <w:autoRedefine/>
     <w:uiPriority w:val="39"/>
     <w:unhideWhenUsed/>
@@ -4607,10 +5656,10 @@
       <w:lang w:val="en-US"/>
     </w:rPr>
   </w:style>
-  <w:style w:type="paragraph" w:styleId="af2">
+  <w:style w:type="paragraph" w:styleId="Header">
     <w:name w:val="header"/>
-    <w:basedOn w:val="a"/>
-    <w:link w:val="Char3"/>
+    <w:basedOn w:val="Normal"/>
+    <w:link w:val="HeaderChar"/>
     <w:uiPriority w:val="99"/>
     <w:unhideWhenUsed/>
     <w:rsid w:val="00D536D2"/>
@@ -4622,17 +5671,17 @@
       <w:snapToGrid w:val="0"/>
     </w:pPr>
   </w:style>
-  <w:style w:type="character" w:customStyle="1" w:styleId="Char3">
-    <w:name w:val="머리글 Char"/>
-    <w:basedOn w:val="a0"/>
-    <w:link w:val="af2"/>
+  <w:style w:type="character" w:customStyle="1" w:styleId="HeaderChar">
+    <w:name w:val="Header Char"/>
+    <w:basedOn w:val="DefaultParagraphFont"/>
+    <w:link w:val="Header"/>
     <w:uiPriority w:val="99"/>
     <w:rsid w:val="00D536D2"/>
   </w:style>
-  <w:style w:type="paragraph" w:styleId="af3">
+  <w:style w:type="paragraph" w:styleId="Footer">
     <w:name w:val="footer"/>
-    <w:basedOn w:val="a"/>
-    <w:link w:val="Char4"/>
+    <w:basedOn w:val="Normal"/>
+    <w:link w:val="FooterChar"/>
     <w:uiPriority w:val="99"/>
     <w:unhideWhenUsed/>
     <w:rsid w:val="00D536D2"/>
@@ -4644,19 +5693,599 @@
       <w:snapToGrid w:val="0"/>
     </w:pPr>
   </w:style>
-  <w:style w:type="character" w:customStyle="1" w:styleId="Char4">
-    <w:name w:val="바닥글 Char"/>
-    <w:basedOn w:val="a0"/>
-    <w:link w:val="af3"/>
+  <w:style w:type="character" w:customStyle="1" w:styleId="FooterChar">
+    <w:name w:val="Footer Char"/>
+    <w:basedOn w:val="DefaultParagraphFont"/>
+    <w:link w:val="Footer"/>
     <w:uiPriority w:val="99"/>
     <w:rsid w:val="00D536D2"/>
   </w:style>
   <w:style w:type="character" w:customStyle="1" w:styleId="ui-provider">
     <w:name w:val="ui-provider"/>
-    <w:basedOn w:val="a0"/>
+    <w:basedOn w:val="DefaultParagraphFont"/>
     <w:rsid w:val="003875B4"/>
   </w:style>
 </w:styles>
+</file>
+
+<file path=word/glossary/document.xml><?xml version="1.0" encoding="utf-8"?>
+<w:glossaryDocument xmlns:wpc="http://schemas.microsoft.com/office/word/2010/wordprocessingCanvas" xmlns:cx="http://schemas.microsoft.com/office/drawing/2014/chartex" xmlns:cx1="http://schemas.microsoft.com/office/drawing/2015/9/8/chartex" xmlns:cx2="http://schemas.microsoft.com/office/drawing/2015/10/21/chartex" xmlns:cx3="http://schemas.microsoft.com/office/drawing/2016/5/9/chartex" xmlns:cx4="http://schemas.microsoft.com/office/drawing/2016/5/10/chartex" xmlns:cx5="http://schemas.microsoft.com/office/drawing/2016/5/11/chartex" xmlns:cx6="http://schemas.microsoft.com/office/drawing/2016/5/12/chartex" xmlns:cx7="http://schemas.microsoft.com/office/drawing/2016/5/13/chartex" xmlns:cx8="http://schemas.microsoft.com/office/drawing/2016/5/14/chartex" xmlns:mc="http://schemas.openxmlformats.org/markup-compatibility/2006" xmlns:aink="http://schemas.microsoft.com/office/drawing/2016/ink" xmlns:am3d="http://schemas.microsoft.com/office/drawing/2017/model3d" xmlns:o="urn:schemas-microsoft-com:office:office" xmlns:oel="http://schemas.microsoft.com/office/2019/extlst" xmlns:r="http://schemas.openxmlformats.org/officeDocument/2006/relationships" xmlns:m="http://schemas.openxmlformats.org/officeDocument/2006/math" xmlns:v="urn:schemas-microsoft-com:vml" xmlns:wp14="http://schemas.microsoft.com/office/word/2010/wordprocessingDrawing" xmlns:wp="http://schemas.openxmlformats.org/drawingml/2006/wordprocessingDrawing" xmlns:w10="urn:schemas-microsoft-com:office:word" xmlns:w="http://schemas.openxmlformats.org/wordprocessingml/2006/main" xmlns:w14="http://schemas.microsoft.com/office/word/2010/wordml" xmlns:w15="http://schemas.microsoft.com/office/word/2012/wordml" xmlns:w16cex="http://schemas.microsoft.com/office/word/2018/wordml/cex" xmlns:w16cid="http://schemas.microsoft.com/office/word/2016/wordml/cid" xmlns:w16="http://schemas.microsoft.com/office/word/2018/wordml" xmlns:w16sdtdh="http://schemas.microsoft.com/office/word/2020/wordml/sdtdatahash" xmlns:w16se="http://schemas.microsoft.com/office/word/2015/wordml/symex" xmlns:wpg="http://schemas.microsoft.com/office/word/2010/wordprocessingGroup" xmlns:wpi="http://schemas.microsoft.com/office/word/2010/wordprocessingInk" xmlns:wne="http://schemas.microsoft.com/office/word/2006/wordml" xmlns:wps="http://schemas.microsoft.com/office/word/2010/wordprocessingShape" mc:Ignorable="w14 w15 w16se w16cid w16 w16cex w16sdtdh wp14">
+  <w:docParts>
+    <w:docPart>
+      <w:docPartPr>
+        <w:name w:val="13B6BBA9D021474A8F76F3CD2B915F2F"/>
+        <w:category>
+          <w:name w:val="General"/>
+          <w:gallery w:val="placeholder"/>
+        </w:category>
+        <w:types>
+          <w:type w:val="bbPlcHdr"/>
+        </w:types>
+        <w:behaviors>
+          <w:behavior w:val="content"/>
+        </w:behaviors>
+        <w:guid w:val="{6DE5BA1A-5EF6-41DE-B15D-2740BF104664}"/>
+      </w:docPartPr>
+      <w:docPartBody>
+        <w:p>
+          <w:pPr>
+            <w:pStyle w:val="13B6BBA9D021474A8F76F3CD2B915F2F"/>
+          </w:pPr>
+          <w:r>
+            <w:rPr>
+              <w:rFonts w:asciiTheme="majorHAnsi" w:eastAsiaTheme="majorEastAsia" w:hAnsiTheme="majorHAnsi" w:cstheme="majorBidi"/>
+              <w:color w:val="2F5496" w:themeColor="accent1" w:themeShade="BF"/>
+              <w:sz w:val="32"/>
+              <w:szCs w:val="32"/>
+            </w:rPr>
+            <w:t>[Document title]</w:t>
+          </w:r>
+        </w:p>
+      </w:docPartBody>
+    </w:docPart>
+  </w:docParts>
+</w:glossaryDocument>
+</file>
+
+<file path=word/glossary/fontTable.xml><?xml version="1.0" encoding="utf-8"?>
+<w:fonts xmlns:mc="http://schemas.openxmlformats.org/markup-compatibility/2006" xmlns:r="http://schemas.openxmlformats.org/officeDocument/2006/relationships" xmlns:w="http://schemas.openxmlformats.org/wordprocessingml/2006/main" xmlns:w14="http://schemas.microsoft.com/office/word/2010/wordml" xmlns:w15="http://schemas.microsoft.com/office/word/2012/wordml" xmlns:w16cex="http://schemas.microsoft.com/office/word/2018/wordml/cex" xmlns:w16cid="http://schemas.microsoft.com/office/word/2016/wordml/cid" xmlns:w16="http://schemas.microsoft.com/office/word/2018/wordml" xmlns:w16sdtdh="http://schemas.microsoft.com/office/word/2020/wordml/sdtdatahash" xmlns:w16se="http://schemas.microsoft.com/office/word/2015/wordml/symex" mc:Ignorable="w14 w15 w16se w16cid w16 w16cex w16sdtdh">
+  <w:font w:name="Calibri">
+    <w:panose1 w:val="020F0502020204030204"/>
+    <w:charset w:val="00"/>
+    <w:family w:val="swiss"/>
+    <w:pitch w:val="variable"/>
+    <w:sig w:usb0="E4002EFF" w:usb1="C000247B" w:usb2="00000009" w:usb3="00000000" w:csb0="000001FF" w:csb1="00000000"/>
+  </w:font>
+  <w:font w:name="Malgun Gothic">
+    <w:altName w:val="맑은 고딕"/>
+    <w:panose1 w:val="020B0503020000020004"/>
+    <w:charset w:val="81"/>
+    <w:family w:val="swiss"/>
+    <w:pitch w:val="variable"/>
+    <w:sig w:usb0="9000002F" w:usb1="29D77CFB" w:usb2="00000012" w:usb3="00000000" w:csb0="00080001" w:csb1="00000000"/>
+  </w:font>
+  <w:font w:name="Courier New">
+    <w:panose1 w:val="02070309020205020404"/>
+    <w:charset w:val="00"/>
+    <w:family w:val="modern"/>
+    <w:pitch w:val="fixed"/>
+    <w:sig w:usb0="E0002EFF" w:usb1="C0007843" w:usb2="00000009" w:usb3="00000000" w:csb0="000001FF" w:csb1="00000000"/>
+  </w:font>
+  <w:font w:name="Times New Roman">
+    <w:panose1 w:val="02020603050405020304"/>
+    <w:charset w:val="00"/>
+    <w:family w:val="roman"/>
+    <w:pitch w:val="variable"/>
+    <w:sig w:usb0="E0002EFF" w:usb1="C000785B" w:usb2="00000009" w:usb3="00000000" w:csb0="000001FF" w:csb1="00000000"/>
+  </w:font>
+  <w:font w:name="Wingdings">
+    <w:panose1 w:val="05000000000000000000"/>
+    <w:charset w:val="02"/>
+    <w:family w:val="auto"/>
+    <w:pitch w:val="variable"/>
+    <w:sig w:usb0="00000000" w:usb1="10000000" w:usb2="00000000" w:usb3="00000000" w:csb0="80000000" w:csb1="00000000"/>
+  </w:font>
+  <w:font w:name="Symbol">
+    <w:panose1 w:val="05050102010706020507"/>
+    <w:charset w:val="02"/>
+    <w:family w:val="roman"/>
+    <w:pitch w:val="variable"/>
+    <w:sig w:usb0="00000000" w:usb1="10000000" w:usb2="00000000" w:usb3="00000000" w:csb0="80000000" w:csb1="00000000"/>
+  </w:font>
+  <w:font w:name="Calibri Light">
+    <w:panose1 w:val="020F0302020204030204"/>
+    <w:charset w:val="00"/>
+    <w:family w:val="swiss"/>
+    <w:pitch w:val="variable"/>
+    <w:sig w:usb0="E4002EFF" w:usb1="C000247B" w:usb2="00000009" w:usb3="00000000" w:csb0="000001FF" w:csb1="00000000"/>
+  </w:font>
+</w:fonts>
+</file>
+
+<file path=word/glossary/settings.xml><?xml version="1.0" encoding="utf-8"?>
+<w:settings xmlns:mc="http://schemas.openxmlformats.org/markup-compatibility/2006" xmlns:o="urn:schemas-microsoft-com:office:office" xmlns:r="http://schemas.openxmlformats.org/officeDocument/2006/relationships" xmlns:m="http://schemas.openxmlformats.org/officeDocument/2006/math" xmlns:v="urn:schemas-microsoft-com:vml" xmlns:w10="urn:schemas-microsoft-com:office:word" xmlns:w="http://schemas.openxmlformats.org/wordprocessingml/2006/main" xmlns:w14="http://schemas.microsoft.com/office/word/2010/wordml" xmlns:w15="http://schemas.microsoft.com/office/word/2012/wordml" xmlns:w16cex="http://schemas.microsoft.com/office/word/2018/wordml/cex" xmlns:w16cid="http://schemas.microsoft.com/office/word/2016/wordml/cid" xmlns:w16="http://schemas.microsoft.com/office/word/2018/wordml" xmlns:w16sdtdh="http://schemas.microsoft.com/office/word/2020/wordml/sdtdatahash" xmlns:w16se="http://schemas.microsoft.com/office/word/2015/wordml/symex" xmlns:sl="http://schemas.openxmlformats.org/schemaLibrary/2006/main" mc:Ignorable="w14 w15 w16se w16cid w16 w16cex w16sdtdh">
+  <w:view w:val="normal"/>
+  <w:defaultTabStop w:val="720"/>
+  <w:characterSpacingControl w:val="doNotCompress"/>
+  <w:compat>
+    <w:useFELayout/>
+    <w:compatSetting w:name="compatibilityMode" w:uri="http://schemas.microsoft.com/office/word" w:val="15"/>
+    <w:compatSetting w:name="overrideTableStyleFontSizeAndJustification" w:uri="http://schemas.microsoft.com/office/word" w:val="1"/>
+    <w:compatSetting w:name="enableOpenTypeFeatures" w:uri="http://schemas.microsoft.com/office/word" w:val="1"/>
+    <w:compatSetting w:name="doNotFlipMirrorIndents" w:uri="http://schemas.microsoft.com/office/word" w:val="1"/>
+    <w:compatSetting w:name="differentiateMultirowTableHeaders" w:uri="http://schemas.microsoft.com/office/word" w:val="1"/>
+    <w:compatSetting w:name="useWord2013TrackBottomHyphenation" w:uri="http://schemas.microsoft.com/office/word" w:val="0"/>
+  </w:compat>
+  <w:rsids>
+    <w:rsidRoot w:val="00CF53D2"/>
+    <w:rsid w:val="001D2E0C"/>
+    <w:rsid w:val="00CF53D2"/>
+  </w:rsids>
+  <m:mathPr>
+    <m:mathFont m:val="Cambria Math"/>
+    <m:brkBin m:val="before"/>
+    <m:brkBinSub m:val="--"/>
+    <m:smallFrac m:val="0"/>
+    <m:dispDef/>
+    <m:lMargin m:val="0"/>
+    <m:rMargin m:val="0"/>
+    <m:defJc m:val="centerGroup"/>
+    <m:wrapIndent m:val="1440"/>
+    <m:intLim m:val="subSup"/>
+    <m:naryLim m:val="undOvr"/>
+  </m:mathPr>
+  <w:themeFontLang w:val="en-AU"/>
+  <w:clrSchemeMapping w:bg1="light1" w:t1="dark1" w:bg2="light2" w:t2="dark2" w:accent1="accent1" w:accent2="accent2" w:accent3="accent3" w:accent4="accent4" w:accent5="accent5" w:accent6="accent6" w:hyperlink="hyperlink" w:followedHyperlink="followedHyperlink"/>
+  <w:decimalSymbol w:val="."/>
+  <w:listSeparator w:val=","/>
+  <w15:chartTrackingRefBased/>
+</w:settings>
+</file>
+
+<file path=word/glossary/styles.xml><?xml version="1.0" encoding="utf-8"?>
+<w:styles xmlns:mc="http://schemas.openxmlformats.org/markup-compatibility/2006" xmlns:r="http://schemas.openxmlformats.org/officeDocument/2006/relationships" xmlns:w="http://schemas.openxmlformats.org/wordprocessingml/2006/main" xmlns:w14="http://schemas.microsoft.com/office/word/2010/wordml" xmlns:w15="http://schemas.microsoft.com/office/word/2012/wordml" xmlns:w16cex="http://schemas.microsoft.com/office/word/2018/wordml/cex" xmlns:w16cid="http://schemas.microsoft.com/office/word/2016/wordml/cid" xmlns:w16="http://schemas.microsoft.com/office/word/2018/wordml" xmlns:w16sdtdh="http://schemas.microsoft.com/office/word/2020/wordml/sdtdatahash" xmlns:w16se="http://schemas.microsoft.com/office/word/2015/wordml/symex" mc:Ignorable="w14 w15 w16se w16cid w16 w16cex w16sdtdh">
+  <w:docDefaults>
+    <w:rPrDefault>
+      <w:rPr>
+        <w:rFonts w:asciiTheme="minorHAnsi" w:eastAsiaTheme="minorEastAsia" w:hAnsiTheme="minorHAnsi" w:cstheme="minorBidi"/>
+        <w:kern w:val="2"/>
+        <w:sz w:val="22"/>
+        <w:szCs w:val="22"/>
+        <w:lang w:val="en-AU" w:eastAsia="en-AU" w:bidi="ar-SA"/>
+        <w14:ligatures w14:val="standardContextual"/>
+      </w:rPr>
+    </w:rPrDefault>
+    <w:pPrDefault>
+      <w:pPr>
+        <w:spacing w:after="160" w:line="259" w:lineRule="auto"/>
+      </w:pPr>
+    </w:pPrDefault>
+  </w:docDefaults>
+  <w:latentStyles w:defLockedState="0" w:defUIPriority="99" w:defSemiHidden="0" w:defUnhideWhenUsed="0" w:defQFormat="0" w:count="376">
+    <w:lsdException w:name="Normal" w:uiPriority="0" w:qFormat="1"/>
+    <w:lsdException w:name="heading 1" w:uiPriority="9" w:qFormat="1"/>
+    <w:lsdException w:name="heading 2" w:semiHidden="1" w:uiPriority="9" w:unhideWhenUsed="1" w:qFormat="1"/>
+    <w:lsdException w:name="heading 3" w:semiHidden="1" w:uiPriority="9" w:unhideWhenUsed="1" w:qFormat="1"/>
+    <w:lsdException w:name="heading 4" w:semiHidden="1" w:uiPriority="9" w:unhideWhenUsed="1" w:qFormat="1"/>
+    <w:lsdException w:name="heading 5" w:semiHidden="1" w:uiPriority="9" w:unhideWhenUsed="1" w:qFormat="1"/>
+    <w:lsdException w:name="heading 6" w:semiHidden="1" w:uiPriority="9" w:unhideWhenUsed="1" w:qFormat="1"/>
+    <w:lsdException w:name="heading 7" w:semiHidden="1" w:uiPriority="9" w:unhideWhenUsed="1" w:qFormat="1"/>
+    <w:lsdException w:name="heading 8" w:semiHidden="1" w:uiPriority="9" w:unhideWhenUsed="1" w:qFormat="1"/>
+    <w:lsdException w:name="heading 9" w:semiHidden="1" w:uiPriority="9" w:unhideWhenUsed="1" w:qFormat="1"/>
+    <w:lsdException w:name="index 1" w:semiHidden="1" w:unhideWhenUsed="1"/>
+    <w:lsdException w:name="index 2" w:semiHidden="1" w:unhideWhenUsed="1"/>
+    <w:lsdException w:name="index 3" w:semiHidden="1" w:unhideWhenUsed="1"/>
+    <w:lsdException w:name="index 4" w:semiHidden="1" w:unhideWhenUsed="1"/>
+    <w:lsdException w:name="index 5" w:semiHidden="1" w:unhideWhenUsed="1"/>
+    <w:lsdException w:name="index 6" w:semiHidden="1" w:unhideWhenUsed="1"/>
+    <w:lsdException w:name="index 7" w:semiHidden="1" w:unhideWhenUsed="1"/>
+    <w:lsdException w:name="index 8" w:semiHidden="1" w:unhideWhenUsed="1"/>
+    <w:lsdException w:name="index 9" w:semiHidden="1" w:unhideWhenUsed="1"/>
+    <w:lsdException w:name="toc 1" w:semiHidden="1" w:uiPriority="39" w:unhideWhenUsed="1"/>
+    <w:lsdException w:name="toc 2" w:semiHidden="1" w:uiPriority="39" w:unhideWhenUsed="1"/>
+    <w:lsdException w:name="toc 3" w:semiHidden="1" w:uiPriority="39" w:unhideWhenUsed="1"/>
+    <w:lsdException w:name="toc 4" w:semiHidden="1" w:uiPriority="39" w:unhideWhenUsed="1"/>
+    <w:lsdException w:name="toc 5" w:semiHidden="1" w:uiPriority="39" w:unhideWhenUsed="1"/>
+    <w:lsdException w:name="toc 6" w:semiHidden="1" w:uiPriority="39" w:unhideWhenUsed="1"/>
+    <w:lsdException w:name="toc 7" w:semiHidden="1" w:uiPriority="39" w:unhideWhenUsed="1"/>
+    <w:lsdException w:name="toc 8" w:semiHidden="1" w:uiPriority="39" w:unhideWhenUsed="1"/>
+    <w:lsdException w:name="toc 9" w:semiHidden="1" w:uiPriority="39" w:unhideWhenUsed="1"/>
+    <w:lsdException w:name="Normal Indent" w:semiHidden="1" w:unhideWhenUsed="1"/>
+    <w:lsdException w:name="footnote text" w:semiHidden="1" w:unhideWhenUsed="1"/>
+    <w:lsdException w:name="annotation text" w:semiHidden="1" w:unhideWhenUsed="1"/>
+    <w:lsdException w:name="header" w:semiHidden="1" w:unhideWhenUsed="1"/>
+    <w:lsdException w:name="footer" w:semiHidden="1" w:unhideWhenUsed="1"/>
+    <w:lsdException w:name="index heading" w:semiHidden="1" w:unhideWhenUsed="1"/>
+    <w:lsdException w:name="caption" w:semiHidden="1" w:uiPriority="35" w:unhideWhenUsed="1" w:qFormat="1"/>
+    <w:lsdException w:name="table of figures" w:semiHidden="1" w:unhideWhenUsed="1"/>
+    <w:lsdException w:name="envelope address" w:semiHidden="1" w:unhideWhenUsed="1"/>
+    <w:lsdException w:name="envelope return" w:semiHidden="1" w:unhideWhenUsed="1"/>
+    <w:lsdException w:name="footnote reference" w:semiHidden="1" w:unhideWhenUsed="1"/>
+    <w:lsdException w:name="annotation reference" w:semiHidden="1" w:unhideWhenUsed="1"/>
+    <w:lsdException w:name="line number" w:semiHidden="1" w:unhideWhenUsed="1"/>
+    <w:lsdException w:name="page number" w:semiHidden="1" w:unhideWhenUsed="1"/>
+    <w:lsdException w:name="endnote reference" w:semiHidden="1" w:unhideWhenUsed="1"/>
+    <w:lsdException w:name="endnote text" w:semiHidden="1" w:unhideWhenUsed="1"/>
+    <w:lsdException w:name="table of authorities" w:semiHidden="1" w:unhideWhenUsed="1"/>
+    <w:lsdException w:name="macro" w:semiHidden="1" w:unhideWhenUsed="1"/>
+    <w:lsdException w:name="toa heading" w:semiHidden="1" w:unhideWhenUsed="1"/>
+    <w:lsdException w:name="List" w:semiHidden="1" w:unhideWhenUsed="1"/>
+    <w:lsdException w:name="List Bullet" w:semiHidden="1" w:unhideWhenUsed="1"/>
+    <w:lsdException w:name="List Number" w:semiHidden="1" w:unhideWhenUsed="1"/>
+    <w:lsdException w:name="List 2" w:semiHidden="1" w:unhideWhenUsed="1"/>
+    <w:lsdException w:name="List 3" w:semiHidden="1" w:unhideWhenUsed="1"/>
+    <w:lsdException w:name="List 4" w:semiHidden="1" w:unhideWhenUsed="1"/>
+    <w:lsdException w:name="List 5" w:semiHidden="1" w:unhideWhenUsed="1"/>
+    <w:lsdException w:name="List Bullet 2" w:semiHidden="1" w:unhideWhenUsed="1"/>
+    <w:lsdException w:name="List Bullet 3" w:semiHidden="1" w:unhideWhenUsed="1"/>
+    <w:lsdException w:name="List Bullet 4" w:semiHidden="1" w:unhideWhenUsed="1"/>
+    <w:lsdException w:name="List Bullet 5" w:semiHidden="1" w:unhideWhenUsed="1"/>
+    <w:lsdException w:name="List Number 2" w:semiHidden="1" w:unhideWhenUsed="1"/>
+    <w:lsdException w:name="List Number 3" w:semiHidden="1" w:unhideWhenUsed="1"/>
+    <w:lsdException w:name="List Number 4" w:semiHidden="1" w:unhideWhenUsed="1"/>
+    <w:lsdException w:name="List Number 5" w:semiHidden="1" w:unhideWhenUsed="1"/>
+    <w:lsdException w:name="Title" w:uiPriority="10" w:qFormat="1"/>
+    <w:lsdException w:name="Closing" w:semiHidden="1" w:unhideWhenUsed="1"/>
+    <w:lsdException w:name="Signature" w:semiHidden="1" w:unhideWhenUsed="1"/>
+    <w:lsdException w:name="Default Paragraph Font" w:semiHidden="1" w:uiPriority="1" w:unhideWhenUsed="1"/>
+    <w:lsdException w:name="Body Text" w:semiHidden="1" w:unhideWhenUsed="1"/>
+    <w:lsdException w:name="Body Text Indent" w:semiHidden="1" w:unhideWhenUsed="1"/>
+    <w:lsdException w:name="List Continue" w:semiHidden="1" w:unhideWhenUsed="1"/>
+    <w:lsdException w:name="List Continue 2" w:semiHidden="1" w:unhideWhenUsed="1"/>
+    <w:lsdException w:name="List Continue 3" w:semiHidden="1" w:unhideWhenUsed="1"/>
+    <w:lsdException w:name="List Continue 4" w:semiHidden="1" w:unhideWhenUsed="1"/>
+    <w:lsdException w:name="List Continue 5" w:semiHidden="1" w:unhideWhenUsed="1"/>
+    <w:lsdException w:name="Message Header" w:semiHidden="1" w:unhideWhenUsed="1"/>
+    <w:lsdException w:name="Subtitle" w:uiPriority="11" w:qFormat="1"/>
+    <w:lsdException w:name="Salutation" w:semiHidden="1" w:unhideWhenUsed="1"/>
+    <w:lsdException w:name="Date" w:semiHidden="1" w:unhideWhenUsed="1"/>
+    <w:lsdException w:name="Body Text First Indent" w:semiHidden="1" w:unhideWhenUsed="1"/>
+    <w:lsdException w:name="Body Text First Indent 2" w:semiHidden="1" w:unhideWhenUsed="1"/>
+    <w:lsdException w:name="Note Heading" w:semiHidden="1" w:unhideWhenUsed="1"/>
+    <w:lsdException w:name="Body Text 2" w:semiHidden="1" w:unhideWhenUsed="1"/>
+    <w:lsdException w:name="Body Text 3" w:semiHidden="1" w:unhideWhenUsed="1"/>
+    <w:lsdException w:name="Body Text Indent 2" w:semiHidden="1" w:unhideWhenUsed="1"/>
+    <w:lsdException w:name="Body Text Indent 3" w:semiHidden="1" w:unhideWhenUsed="1"/>
+    <w:lsdException w:name="Block Text" w:semiHidden="1" w:unhideWhenUsed="1"/>
+    <w:lsdException w:name="Hyperlink" w:semiHidden="1" w:unhideWhenUsed="1"/>
+    <w:lsdException w:name="FollowedHyperlink" w:semiHidden="1" w:unhideWhenUsed="1"/>
+    <w:lsdException w:name="Strong" w:uiPriority="22" w:qFormat="1"/>
+    <w:lsdException w:name="Emphasis" w:uiPriority="20" w:qFormat="1"/>
+    <w:lsdException w:name="Document Map" w:semiHidden="1" w:unhideWhenUsed="1"/>
+    <w:lsdException w:name="Plain Text" w:semiHidden="1" w:unhideWhenUsed="1"/>
+    <w:lsdException w:name="E-mail Signature" w:semiHidden="1" w:unhideWhenUsed="1"/>
+    <w:lsdException w:name="HTML Top of Form" w:semiHidden="1" w:unhideWhenUsed="1"/>
+    <w:lsdException w:name="HTML Bottom of Form" w:semiHidden="1" w:unhideWhenUsed="1"/>
+    <w:lsdException w:name="Normal (Web)" w:semiHidden="1" w:unhideWhenUsed="1"/>
+    <w:lsdException w:name="HTML Acronym" w:semiHidden="1" w:unhideWhenUsed="1"/>
+    <w:lsdException w:name="HTML Address" w:semiHidden="1" w:unhideWhenUsed="1"/>
+    <w:lsdException w:name="HTML Cite" w:semiHidden="1" w:unhideWhenUsed="1"/>
+    <w:lsdException w:name="HTML Code" w:semiHidden="1" w:unhideWhenUsed="1"/>
+    <w:lsdException w:name="HTML Definition" w:semiHidden="1" w:unhideWhenUsed="1"/>
+    <w:lsdException w:name="HTML Keyboard" w:semiHidden="1" w:unhideWhenUsed="1"/>
+    <w:lsdException w:name="HTML Preformatted" w:semiHidden="1" w:unhideWhenUsed="1"/>
+    <w:lsdException w:name="HTML Sample" w:semiHidden="1" w:unhideWhenUsed="1"/>
+    <w:lsdException w:name="HTML Typewriter" w:semiHidden="1" w:unhideWhenUsed="1"/>
+    <w:lsdException w:name="HTML Variable" w:semiHidden="1" w:unhideWhenUsed="1"/>
+    <w:lsdException w:name="Normal Table" w:semiHidden="1" w:unhideWhenUsed="1"/>
+    <w:lsdException w:name="annotation subject" w:semiHidden="1" w:unhideWhenUsed="1"/>
+    <w:lsdException w:name="No List" w:semiHidden="1" w:unhideWhenUsed="1"/>
+    <w:lsdException w:name="Outline List 1" w:semiHidden="1" w:unhideWhenUsed="1"/>
+    <w:lsdException w:name="Outline List 2" w:semiHidden="1" w:unhideWhenUsed="1"/>
+    <w:lsdException w:name="Outline List 3" w:semiHidden="1" w:unhideWhenUsed="1"/>
+    <w:lsdException w:name="Table Simple 1" w:semiHidden="1" w:unhideWhenUsed="1"/>
+    <w:lsdException w:name="Table Simple 2" w:semiHidden="1" w:unhideWhenUsed="1"/>
+    <w:lsdException w:name="Table Simple 3" w:semiHidden="1" w:unhideWhenUsed="1"/>
+    <w:lsdException w:name="Table Classic 1" w:semiHidden="1" w:unhideWhenUsed="1"/>
+    <w:lsdException w:name="Table Classic 2" w:semiHidden="1" w:unhideWhenUsed="1"/>
+    <w:lsdException w:name="Table Classic 3" w:semiHidden="1" w:unhideWhenUsed="1"/>
+    <w:lsdException w:name="Table Classic 4" w:semiHidden="1" w:unhideWhenUsed="1"/>
+    <w:lsdException w:name="Table Colorful 1" w:semiHidden="1" w:unhideWhenUsed="1"/>
+    <w:lsdException w:name="Table Colorful 2" w:semiHidden="1" w:unhideWhenUsed="1"/>
+    <w:lsdException w:name="Table Colorful 3" w:semiHidden="1" w:unhideWhenUsed="1"/>
+    <w:lsdException w:name="Table Columns 1" w:semiHidden="1" w:unhideWhenUsed="1"/>
+    <w:lsdException w:name="Table Columns 2" w:semiHidden="1" w:unhideWhenUsed="1"/>
+    <w:lsdException w:name="Table Columns 3" w:semiHidden="1" w:unhideWhenUsed="1"/>
+    <w:lsdException w:name="Table Columns 4" w:semiHidden="1" w:unhideWhenUsed="1"/>
+    <w:lsdException w:name="Table Columns 5" w:semiHidden="1" w:unhideWhenUsed="1"/>
+    <w:lsdException w:name="Table Grid 1" w:semiHidden="1" w:unhideWhenUsed="1"/>
+    <w:lsdException w:name="Table Grid 2" w:semiHidden="1" w:unhideWhenUsed="1"/>
+    <w:lsdException w:name="Table Grid 3" w:semiHidden="1" w:unhideWhenUsed="1"/>
+    <w:lsdException w:name="Table Grid 4" w:semiHidden="1" w:unhideWhenUsed="1"/>
+    <w:lsdException w:name="Table Grid 5" w:semiHidden="1" w:unhideWhenUsed="1"/>
+    <w:lsdException w:name="Table Grid 6" w:semiHidden="1" w:unhideWhenUsed="1"/>
+    <w:lsdException w:name="Table Grid 7" w:semiHidden="1" w:unhideWhenUsed="1"/>
+    <w:lsdException w:name="Table Grid 8" w:semiHidden="1" w:unhideWhenUsed="1"/>
+    <w:lsdException w:name="Table List 1" w:semiHidden="1" w:unhideWhenUsed="1"/>
+    <w:lsdException w:name="Table List 2" w:semiHidden="1" w:unhideWhenUsed="1"/>
+    <w:lsdException w:name="Table List 3" w:semiHidden="1" w:unhideWhenUsed="1"/>
+    <w:lsdException w:name="Table List 4" w:semiHidden="1" w:unhideWhenUsed="1"/>
+    <w:lsdException w:name="Table List 5" w:semiHidden="1" w:unhideWhenUsed="1"/>
+    <w:lsdException w:name="Table List 6" w:semiHidden="1" w:unhideWhenUsed="1"/>
+    <w:lsdException w:name="Table List 7" w:semiHidden="1" w:unhideWhenUsed="1"/>
+    <w:lsdException w:name="Table List 8" w:semiHidden="1" w:unhideWhenUsed="1"/>
+    <w:lsdException w:name="Table 3D effects 1" w:semiHidden="1" w:unhideWhenUsed="1"/>
+    <w:lsdException w:name="Table 3D effects 2" w:semiHidden="1" w:unhideWhenUsed="1"/>
+    <w:lsdException w:name="Table 3D effects 3" w:semiHidden="1" w:unhideWhenUsed="1"/>
+    <w:lsdException w:name="Table Contemporary" w:semiHidden="1" w:unhideWhenUsed="1"/>
+    <w:lsdException w:name="Table Elegant" w:semiHidden="1" w:unhideWhenUsed="1"/>
+    <w:lsdException w:name="Table Professional" w:semiHidden="1" w:unhideWhenUsed="1"/>
+    <w:lsdException w:name="Table Subtle 1" w:semiHidden="1" w:unhideWhenUsed="1"/>
+    <w:lsdException w:name="Table Subtle 2" w:semiHidden="1" w:unhideWhenUsed="1"/>
+    <w:lsdException w:name="Table Web 1" w:semiHidden="1" w:unhideWhenUsed="1"/>
+    <w:lsdException w:name="Table Web 2" w:semiHidden="1" w:unhideWhenUsed="1"/>
+    <w:lsdException w:name="Table Web 3" w:semiHidden="1" w:unhideWhenUsed="1"/>
+    <w:lsdException w:name="Balloon Text" w:semiHidden="1" w:unhideWhenUsed="1"/>
+    <w:lsdException w:name="Table Grid" w:uiPriority="39"/>
+    <w:lsdException w:name="Table Theme" w:semiHidden="1" w:unhideWhenUsed="1"/>
+    <w:lsdException w:name="Placeholder Text" w:semiHidden="1"/>
+    <w:lsdException w:name="No Spacing" w:uiPriority="1" w:qFormat="1"/>
+    <w:lsdException w:name="Light Shading" w:uiPriority="60"/>
+    <w:lsdException w:name="Light List" w:uiPriority="61"/>
+    <w:lsdException w:name="Light Grid" w:uiPriority="62"/>
+    <w:lsdException w:name="Medium Shading 1" w:uiPriority="63"/>
+    <w:lsdException w:name="Medium Shading 2" w:uiPriority="64"/>
+    <w:lsdException w:name="Medium List 1" w:uiPriority="65"/>
+    <w:lsdException w:name="Medium List 2" w:uiPriority="66"/>
+    <w:lsdException w:name="Medium Grid 1" w:uiPriority="67"/>
+    <w:lsdException w:name="Medium Grid 2" w:uiPriority="68"/>
+    <w:lsdException w:name="Medium Grid 3" w:uiPriority="69"/>
+    <w:lsdException w:name="Dark List" w:uiPriority="70"/>
+    <w:lsdException w:name="Colorful Shading" w:uiPriority="71"/>
+    <w:lsdException w:name="Colorful List" w:uiPriority="72"/>
+    <w:lsdException w:name="Colorful Grid" w:uiPriority="73"/>
+    <w:lsdException w:name="Light Shading Accent 1" w:uiPriority="60"/>
+    <w:lsdException w:name="Light List Accent 1" w:uiPriority="61"/>
+    <w:lsdException w:name="Light Grid Accent 1" w:uiPriority="62"/>
+    <w:lsdException w:name="Medium Shading 1 Accent 1" w:uiPriority="63"/>
+    <w:lsdException w:name="Medium Shading 2 Accent 1" w:uiPriority="64"/>
+    <w:lsdException w:name="Medium List 1 Accent 1" w:uiPriority="65"/>
+    <w:lsdException w:name="Revision" w:semiHidden="1"/>
+    <w:lsdException w:name="List Paragraph" w:uiPriority="34" w:qFormat="1"/>
+    <w:lsdException w:name="Quote" w:uiPriority="29" w:qFormat="1"/>
+    <w:lsdException w:name="Intense Quote" w:uiPriority="30" w:qFormat="1"/>
+    <w:lsdException w:name="Medium List 2 Accent 1" w:uiPriority="66"/>
+    <w:lsdException w:name="Medium Grid 1 Accent 1" w:uiPriority="67"/>
+    <w:lsdException w:name="Medium Grid 2 Accent 1" w:uiPriority="68"/>
+    <w:lsdException w:name="Medium Grid 3 Accent 1" w:uiPriority="69"/>
+    <w:lsdException w:name="Dark List Accent 1" w:uiPriority="70"/>
+    <w:lsdException w:name="Colorful Shading Accent 1" w:uiPriority="71"/>
+    <w:lsdException w:name="Colorful List Accent 1" w:uiPriority="72"/>
+    <w:lsdException w:name="Colorful Grid Accent 1" w:uiPriority="73"/>
+    <w:lsdException w:name="Light Shading Accent 2" w:uiPriority="60"/>
+    <w:lsdException w:name="Light List Accent 2" w:uiPriority="61"/>
+    <w:lsdException w:name="Light Grid Accent 2" w:uiPriority="62"/>
+    <w:lsdException w:name="Medium Shading 1 Accent 2" w:uiPriority="63"/>
+    <w:lsdException w:name="Medium Shading 2 Accent 2" w:uiPriority="64"/>
+    <w:lsdException w:name="Medium List 1 Accent 2" w:uiPriority="65"/>
+    <w:lsdException w:name="Medium List 2 Accent 2" w:uiPriority="66"/>
+    <w:lsdException w:name="Medium Grid 1 Accent 2" w:uiPriority="67"/>
+    <w:lsdException w:name="Medium Grid 2 Accent 2" w:uiPriority="68"/>
+    <w:lsdException w:name="Medium Grid 3 Accent 2" w:uiPriority="69"/>
+    <w:lsdException w:name="Dark List Accent 2" w:uiPriority="70"/>
+    <w:lsdException w:name="Colorful Shading Accent 2" w:uiPriority="71"/>
+    <w:lsdException w:name="Colorful List Accent 2" w:uiPriority="72"/>
+    <w:lsdException w:name="Colorful Grid Accent 2" w:uiPriority="73"/>
+    <w:lsdException w:name="Light Shading Accent 3" w:uiPriority="60"/>
+    <w:lsdException w:name="Light List Accent 3" w:uiPriority="61"/>
+    <w:lsdException w:name="Light Grid Accent 3" w:uiPriority="62"/>
+    <w:lsdException w:name="Medium Shading 1 Accent 3" w:uiPriority="63"/>
+    <w:lsdException w:name="Medium Shading 2 Accent 3" w:uiPriority="64"/>
+    <w:lsdException w:name="Medium List 1 Accent 3" w:uiPriority="65"/>
+    <w:lsdException w:name="Medium List 2 Accent 3" w:uiPriority="66"/>
+    <w:lsdException w:name="Medium Grid 1 Accent 3" w:uiPriority="67"/>
+    <w:lsdException w:name="Medium Grid 2 Accent 3" w:uiPriority="68"/>
+    <w:lsdException w:name="Medium Grid 3 Accent 3" w:uiPriority="69"/>
+    <w:lsdException w:name="Dark List Accent 3" w:uiPriority="70"/>
+    <w:lsdException w:name="Colorful Shading Accent 3" w:uiPriority="71"/>
+    <w:lsdException w:name="Colorful List Accent 3" w:uiPriority="72"/>
+    <w:lsdException w:name="Colorful Grid Accent 3" w:uiPriority="73"/>
+    <w:lsdException w:name="Light Shading Accent 4" w:uiPriority="60"/>
+    <w:lsdException w:name="Light List Accent 4" w:uiPriority="61"/>
+    <w:lsdException w:name="Light Grid Accent 4" w:uiPriority="62"/>
+    <w:lsdException w:name="Medium Shading 1 Accent 4" w:uiPriority="63"/>
+    <w:lsdException w:name="Medium Shading 2 Accent 4" w:uiPriority="64"/>
+    <w:lsdException w:name="Medium List 1 Accent 4" w:uiPriority="65"/>
+    <w:lsdException w:name="Medium List 2 Accent 4" w:uiPriority="66"/>
+    <w:lsdException w:name="Medium Grid 1 Accent 4" w:uiPriority="67"/>
+    <w:lsdException w:name="Medium Grid 2 Accent 4" w:uiPriority="68"/>
+    <w:lsdException w:name="Medium Grid 3 Accent 4" w:uiPriority="69"/>
+    <w:lsdException w:name="Dark List Accent 4" w:uiPriority="70"/>
+    <w:lsdException w:name="Colorful Shading Accent 4" w:uiPriority="71"/>
+    <w:lsdException w:name="Colorful List Accent 4" w:uiPriority="72"/>
+    <w:lsdException w:name="Colorful Grid Accent 4" w:uiPriority="73"/>
+    <w:lsdException w:name="Light Shading Accent 5" w:uiPriority="60"/>
+    <w:lsdException w:name="Light List Accent 5" w:uiPriority="61"/>
+    <w:lsdException w:name="Light Grid Accent 5" w:uiPriority="62"/>
+    <w:lsdException w:name="Medium Shading 1 Accent 5" w:uiPriority="63"/>
+    <w:lsdException w:name="Medium Shading 2 Accent 5" w:uiPriority="64"/>
+    <w:lsdException w:name="Medium List 1 Accent 5" w:uiPriority="65"/>
+    <w:lsdException w:name="Medium List 2 Accent 5" w:uiPriority="66"/>
+    <w:lsdException w:name="Medium Grid 1 Accent 5" w:uiPriority="67"/>
+    <w:lsdException w:name="Medium Grid 2 Accent 5" w:uiPriority="68"/>
+    <w:lsdException w:name="Medium Grid 3 Accent 5" w:uiPriority="69"/>
+    <w:lsdException w:name="Dark List Accent 5" w:uiPriority="70"/>
+    <w:lsdException w:name="Colorful Shading Accent 5" w:uiPriority="71"/>
+    <w:lsdException w:name="Colorful List Accent 5" w:uiPriority="72"/>
+    <w:lsdException w:name="Colorful Grid Accent 5" w:uiPriority="73"/>
+    <w:lsdException w:name="Light Shading Accent 6" w:uiPriority="60"/>
+    <w:lsdException w:name="Light List Accent 6" w:uiPriority="61"/>
+    <w:lsdException w:name="Light Grid Accent 6" w:uiPriority="62"/>
+    <w:lsdException w:name="Medium Shading 1 Accent 6" w:uiPriority="63"/>
+    <w:lsdException w:name="Medium Shading 2 Accent 6" w:uiPriority="64"/>
+    <w:lsdException w:name="Medium List 1 Accent 6" w:uiPriority="65"/>
+    <w:lsdException w:name="Medium List 2 Accent 6" w:uiPriority="66"/>
+    <w:lsdException w:name="Medium Grid 1 Accent 6" w:uiPriority="67"/>
+    <w:lsdException w:name="Medium Grid 2 Accent 6" w:uiPriority="68"/>
+    <w:lsdException w:name="Medium Grid 3 Accent 6" w:uiPriority="69"/>
+    <w:lsdException w:name="Dark List Accent 6" w:uiPriority="70"/>
+    <w:lsdException w:name="Colorful Shading Accent 6" w:uiPriority="71"/>
+    <w:lsdException w:name="Colorful List Accent 6" w:uiPriority="72"/>
+    <w:lsdException w:name="Colorful Grid Accent 6" w:uiPriority="73"/>
+    <w:lsdException w:name="Subtle Emphasis" w:uiPriority="19" w:qFormat="1"/>
+    <w:lsdException w:name="Intense Emphasis" w:uiPriority="21" w:qFormat="1"/>
+    <w:lsdException w:name="Subtle Reference" w:uiPriority="31" w:qFormat="1"/>
+    <w:lsdException w:name="Intense Reference" w:uiPriority="32" w:qFormat="1"/>
+    <w:lsdException w:name="Book Title" w:uiPriority="33" w:qFormat="1"/>
+    <w:lsdException w:name="Bibliography" w:semiHidden="1" w:uiPriority="37" w:unhideWhenUsed="1"/>
+    <w:lsdException w:name="TOC Heading" w:semiHidden="1" w:uiPriority="39" w:unhideWhenUsed="1" w:qFormat="1"/>
+    <w:lsdException w:name="Plain Table 1" w:uiPriority="41"/>
+    <w:lsdException w:name="Plain Table 2" w:uiPriority="42"/>
+    <w:lsdException w:name="Plain Table 3" w:uiPriority="43"/>
+    <w:lsdException w:name="Plain Table 4" w:uiPriority="44"/>
+    <w:lsdException w:name="Plain Table 5" w:uiPriority="45"/>
+    <w:lsdException w:name="Grid Table Light" w:uiPriority="40"/>
+    <w:lsdException w:name="Grid Table 1 Light" w:uiPriority="46"/>
+    <w:lsdException w:name="Grid Table 2" w:uiPriority="47"/>
+    <w:lsdException w:name="Grid Table 3" w:uiPriority="48"/>
+    <w:lsdException w:name="Grid Table 4" w:uiPriority="49"/>
+    <w:lsdException w:name="Grid Table 5 Dark" w:uiPriority="50"/>
+    <w:lsdException w:name="Grid Table 6 Colorful" w:uiPriority="51"/>
+    <w:lsdException w:name="Grid Table 7 Colorful" w:uiPriority="52"/>
+    <w:lsdException w:name="Grid Table 1 Light Accent 1" w:uiPriority="46"/>
+    <w:lsdException w:name="Grid Table 2 Accent 1" w:uiPriority="47"/>
+    <w:lsdException w:name="Grid Table 3 Accent 1" w:uiPriority="48"/>
+    <w:lsdException w:name="Grid Table 4 Accent 1" w:uiPriority="49"/>
+    <w:lsdException w:name="Grid Table 5 Dark Accent 1" w:uiPriority="50"/>
+    <w:lsdException w:name="Grid Table 6 Colorful Accent 1" w:uiPriority="51"/>
+    <w:lsdException w:name="Grid Table 7 Colorful Accent 1" w:uiPriority="52"/>
+    <w:lsdException w:name="Grid Table 1 Light Accent 2" w:uiPriority="46"/>
+    <w:lsdException w:name="Grid Table 2 Accent 2" w:uiPriority="47"/>
+    <w:lsdException w:name="Grid Table 3 Accent 2" w:uiPriority="48"/>
+    <w:lsdException w:name="Grid Table 4 Accent 2" w:uiPriority="49"/>
+    <w:lsdException w:name="Grid Table 5 Dark Accent 2" w:uiPriority="50"/>
+    <w:lsdException w:name="Grid Table 6 Colorful Accent 2" w:uiPriority="51"/>
+    <w:lsdException w:name="Grid Table 7 Colorful Accent 2" w:uiPriority="52"/>
+    <w:lsdException w:name="Grid Table 1 Light Accent 3" w:uiPriority="46"/>
+    <w:lsdException w:name="Grid Table 2 Accent 3" w:uiPriority="47"/>
+    <w:lsdException w:name="Grid Table 3 Accent 3" w:uiPriority="48"/>
+    <w:lsdException w:name="Grid Table 4 Accent 3" w:uiPriority="49"/>
+    <w:lsdException w:name="Grid Table 5 Dark Accent 3" w:uiPriority="50"/>
+    <w:lsdException w:name="Grid Table 6 Colorful Accent 3" w:uiPriority="51"/>
+    <w:lsdException w:name="Grid Table 7 Colorful Accent 3" w:uiPriority="52"/>
+    <w:lsdException w:name="Grid Table 1 Light Accent 4" w:uiPriority="46"/>
+    <w:lsdException w:name="Grid Table 2 Accent 4" w:uiPriority="47"/>
+    <w:lsdException w:name="Grid Table 3 Accent 4" w:uiPriority="48"/>
+    <w:lsdException w:name="Grid Table 4 Accent 4" w:uiPriority="49"/>
+    <w:lsdException w:name="Grid Table 5 Dark Accent 4" w:uiPriority="50"/>
+    <w:lsdException w:name="Grid Table 6 Colorful Accent 4" w:uiPriority="51"/>
+    <w:lsdException w:name="Grid Table 7 Colorful Accent 4" w:uiPriority="52"/>
+    <w:lsdException w:name="Grid Table 1 Light Accent 5" w:uiPriority="46"/>
+    <w:lsdException w:name="Grid Table 2 Accent 5" w:uiPriority="47"/>
+    <w:lsdException w:name="Grid Table 3 Accent 5" w:uiPriority="48"/>
+    <w:lsdException w:name="Grid Table 4 Accent 5" w:uiPriority="49"/>
+    <w:lsdException w:name="Grid Table 5 Dark Accent 5" w:uiPriority="50"/>
+    <w:lsdException w:name="Grid Table 6 Colorful Accent 5" w:uiPriority="51"/>
+    <w:lsdException w:name="Grid Table 7 Colorful Accent 5" w:uiPriority="52"/>
+    <w:lsdException w:name="Grid Table 1 Light Accent 6" w:uiPriority="46"/>
+    <w:lsdException w:name="Grid Table 2 Accent 6" w:uiPriority="47"/>
+    <w:lsdException w:name="Grid Table 3 Accent 6" w:uiPriority="48"/>
+    <w:lsdException w:name="Grid Table 4 Accent 6" w:uiPriority="49"/>
+    <w:lsdException w:name="Grid Table 5 Dark Accent 6" w:uiPriority="50"/>
+    <w:lsdException w:name="Grid Table 6 Colorful Accent 6" w:uiPriority="51"/>
+    <w:lsdException w:name="Grid Table 7 Colorful Accent 6" w:uiPriority="52"/>
+    <w:lsdException w:name="List Table 1 Light" w:uiPriority="46"/>
+    <w:lsdException w:name="List Table 2" w:uiPriority="47"/>
+    <w:lsdException w:name="List Table 3" w:uiPriority="48"/>
+    <w:lsdException w:name="List Table 4" w:uiPriority="49"/>
+    <w:lsdException w:name="List Table 5 Dark" w:uiPriority="50"/>
+    <w:lsdException w:name="List Table 6 Colorful" w:uiPriority="51"/>
+    <w:lsdException w:name="List Table 7 Colorful" w:uiPriority="52"/>
+    <w:lsdException w:name="List Table 1 Light Accent 1" w:uiPriority="46"/>
+    <w:lsdException w:name="List Table 2 Accent 1" w:uiPriority="47"/>
+    <w:lsdException w:name="List Table 3 Accent 1" w:uiPriority="48"/>
+    <w:lsdException w:name="List Table 4 Accent 1" w:uiPriority="49"/>
+    <w:lsdException w:name="List Table 5 Dark Accent 1" w:uiPriority="50"/>
+    <w:lsdException w:name="List Table 6 Colorful Accent 1" w:uiPriority="51"/>
+    <w:lsdException w:name="List Table 7 Colorful Accent 1" w:uiPriority="52"/>
+    <w:lsdException w:name="List Table 1 Light Accent 2" w:uiPriority="46"/>
+    <w:lsdException w:name="List Table 2 Accent 2" w:uiPriority="47"/>
+    <w:lsdException w:name="List Table 3 Accent 2" w:uiPriority="48"/>
+    <w:lsdException w:name="List Table 4 Accent 2" w:uiPriority="49"/>
+    <w:lsdException w:name="List Table 5 Dark Accent 2" w:uiPriority="50"/>
+    <w:lsdException w:name="List Table 6 Colorful Accent 2" w:uiPriority="51"/>
+    <w:lsdException w:name="List Table 7 Colorful Accent 2" w:uiPriority="52"/>
+    <w:lsdException w:name="List Table 1 Light Accent 3" w:uiPriority="46"/>
+    <w:lsdException w:name="List Table 2 Accent 3" w:uiPriority="47"/>
+    <w:lsdException w:name="List Table 3 Accent 3" w:uiPriority="48"/>
+    <w:lsdException w:name="List Table 4 Accent 3" w:uiPriority="49"/>
+    <w:lsdException w:name="List Table 5 Dark Accent 3" w:uiPriority="50"/>
+    <w:lsdException w:name="List Table 6 Colorful Accent 3" w:uiPriority="51"/>
+    <w:lsdException w:name="List Table 7 Colorful Accent 3" w:uiPriority="52"/>
+    <w:lsdException w:name="List Table 1 Light Accent 4" w:uiPriority="46"/>
+    <w:lsdException w:name="List Table 2 Accent 4" w:uiPriority="47"/>
+    <w:lsdException w:name="List Table 3 Accent 4" w:uiPriority="48"/>
+    <w:lsdException w:name="List Table 4 Accent 4" w:uiPriority="49"/>
+    <w:lsdException w:name="List Table 5 Dark Accent 4" w:uiPriority="50"/>
+    <w:lsdException w:name="List Table 6 Colorful Accent 4" w:uiPriority="51"/>
+    <w:lsdException w:name="List Table 7 Colorful Accent 4" w:uiPriority="52"/>
+    <w:lsdException w:name="List Table 1 Light Accent 5" w:uiPriority="46"/>
+    <w:lsdException w:name="List Table 2 Accent 5" w:uiPriority="47"/>
+    <w:lsdException w:name="List Table 3 Accent 5" w:uiPriority="48"/>
+    <w:lsdException w:name="List Table 4 Accent 5" w:uiPriority="49"/>
+    <w:lsdException w:name="List Table 5 Dark Accent 5" w:uiPriority="50"/>
+    <w:lsdException w:name="List Table 6 Colorful Accent 5" w:uiPriority="51"/>
+    <w:lsdException w:name="List Table 7 Colorful Accent 5" w:uiPriority="52"/>
+    <w:lsdException w:name="List Table 1 Light Accent 6" w:uiPriority="46"/>
+    <w:lsdException w:name="List Table 2 Accent 6" w:uiPriority="47"/>
+    <w:lsdException w:name="List Table 3 Accent 6" w:uiPriority="48"/>
+    <w:lsdException w:name="List Table 4 Accent 6" w:uiPriority="49"/>
+    <w:lsdException w:name="List Table 5 Dark Accent 6" w:uiPriority="50"/>
+    <w:lsdException w:name="List Table 6 Colorful Accent 6" w:uiPriority="51"/>
+    <w:lsdException w:name="List Table 7 Colorful Accent 6" w:uiPriority="52"/>
+    <w:lsdException w:name="Mention" w:semiHidden="1" w:unhideWhenUsed="1"/>
+    <w:lsdException w:name="Smart Hyperlink" w:semiHidden="1" w:unhideWhenUsed="1"/>
+    <w:lsdException w:name="Hashtag" w:semiHidden="1" w:unhideWhenUsed="1"/>
+    <w:lsdException w:name="Unresolved Mention" w:semiHidden="1" w:unhideWhenUsed="1"/>
+    <w:lsdException w:name="Smart Link" w:semiHidden="1" w:unhideWhenUsed="1"/>
+  </w:latentStyles>
+  <w:style w:type="paragraph" w:default="1" w:styleId="Normal">
+    <w:name w:val="Normal"/>
+    <w:qFormat/>
+  </w:style>
+  <w:style w:type="character" w:default="1" w:styleId="DefaultParagraphFont">
+    <w:name w:val="Default Paragraph Font"/>
+    <w:uiPriority w:val="1"/>
+    <w:semiHidden/>
+    <w:unhideWhenUsed/>
+  </w:style>
+  <w:style w:type="table" w:default="1" w:styleId="TableNormal">
+    <w:name w:val="Normal Table"/>
+    <w:uiPriority w:val="99"/>
+    <w:semiHidden/>
+    <w:unhideWhenUsed/>
+    <w:tblPr>
+      <w:tblInd w:w="0" w:type="dxa"/>
+      <w:tblCellMar>
+        <w:top w:w="0" w:type="dxa"/>
+        <w:left w:w="108" w:type="dxa"/>
+        <w:bottom w:w="0" w:type="dxa"/>
+        <w:right w:w="108" w:type="dxa"/>
+      </w:tblCellMar>
+    </w:tblPr>
+  </w:style>
+  <w:style w:type="numbering" w:default="1" w:styleId="NoList">
+    <w:name w:val="No List"/>
+    <w:uiPriority w:val="99"/>
+    <w:semiHidden/>
+    <w:unhideWhenUsed/>
+  </w:style>
+  <w:style w:type="paragraph" w:customStyle="1" w:styleId="2211C2D877744FFDBC0C32C1574574E8">
+    <w:name w:val="2211C2D877744FFDBC0C32C1574574E8"/>
+    <w:rsid w:val="00CF53D2"/>
+  </w:style>
+  <w:style w:type="paragraph" w:customStyle="1" w:styleId="13B6BBA9D021474A8F76F3CD2B915F2F">
+    <w:name w:val="13B6BBA9D021474A8F76F3CD2B915F2F"/>
+    <w:rsid w:val="00CF53D2"/>
+  </w:style>
+</w:styles>
+</file>
+
+<file path=word/glossary/webSettings.xml><?xml version="1.0" encoding="utf-8"?>
+<w:webSettings xmlns:mc="http://schemas.openxmlformats.org/markup-compatibility/2006" xmlns:r="http://schemas.openxmlformats.org/officeDocument/2006/relationships" xmlns:w="http://schemas.openxmlformats.org/wordprocessingml/2006/main" xmlns:w14="http://schemas.microsoft.com/office/word/2010/wordml" xmlns:w15="http://schemas.microsoft.com/office/word/2012/wordml" xmlns:w16cex="http://schemas.microsoft.com/office/word/2018/wordml/cex" xmlns:w16cid="http://schemas.microsoft.com/office/word/2016/wordml/cid" xmlns:w16="http://schemas.microsoft.com/office/word/2018/wordml" xmlns:w16sdtdh="http://schemas.microsoft.com/office/word/2020/wordml/sdtdatahash" xmlns:w16se="http://schemas.microsoft.com/office/word/2015/wordml/symex" mc:Ignorable="w14 w15 w16se w16cid w16 w16cex w16sdtdh">
+  <w:optimizeForBrowser/>
+  <w:allowPNG/>
+</w:webSettings>
 </file>
 
 <file path=word/theme/theme1.xml><?xml version="1.0" encoding="utf-8"?>

</xml_diff>